<commit_message>
iniziato popolamneto, tolte date di nascita
</commit_message>
<xml_diff>
--- a/Collectors_Relazionale.docx
+++ b/Collectors_Relazionale.docx
@@ -1,6 +1,6 @@
 
 <file path=word/document.xml><?xml version="1.0" encoding="utf-8"?>
-<w:document xmlns:o="urn:schemas-microsoft-com:office:office" xmlns:r="http://schemas.openxmlformats.org/officeDocument/2006/relationships" xmlns:v="urn:schemas-microsoft-com:vml" xmlns:w="http://schemas.openxmlformats.org/wordprocessingml/2006/main" xmlns:w10="urn:schemas-microsoft-com:office:word" xmlns:wp="http://schemas.openxmlformats.org/drawingml/2006/wordprocessingDrawing" xmlns:wps="http://schemas.microsoft.com/office/word/2010/wordprocessingShape" xmlns:wpg="http://schemas.microsoft.com/office/word/2010/wordprocessingGroup" xmlns:mc="http://schemas.openxmlformats.org/markup-compatibility/2006" xmlns:wp14="http://schemas.microsoft.com/office/word/2010/wordprocessingDrawing" xmlns:w14="http://schemas.microsoft.com/office/word/2010/wordml" xmlns:w15="http://schemas.microsoft.com/office/word/2012/wordml" mc:Ignorable="w14 wp14 w15">
+<w:document xmlns:wpc="http://schemas.microsoft.com/office/word/2010/wordprocessingCanvas" xmlns:cx="http://schemas.microsoft.com/office/drawing/2014/chartex" xmlns:cx1="http://schemas.microsoft.com/office/drawing/2015/9/8/chartex" xmlns:cx2="http://schemas.microsoft.com/office/drawing/2015/10/21/chartex" xmlns:cx3="http://schemas.microsoft.com/office/drawing/2016/5/9/chartex" xmlns:cx4="http://schemas.microsoft.com/office/drawing/2016/5/10/chartex" xmlns:cx5="http://schemas.microsoft.com/office/drawing/2016/5/11/chartex" xmlns:cx6="http://schemas.microsoft.com/office/drawing/2016/5/12/chartex" xmlns:cx7="http://schemas.microsoft.com/office/drawing/2016/5/13/chartex" xmlns:cx8="http://schemas.microsoft.com/office/drawing/2016/5/14/chartex" xmlns:mc="http://schemas.openxmlformats.org/markup-compatibility/2006" xmlns:aink="http://schemas.microsoft.com/office/drawing/2016/ink" xmlns:am3d="http://schemas.microsoft.com/office/drawing/2017/model3d" xmlns:o="urn:schemas-microsoft-com:office:office" xmlns:oel="http://schemas.microsoft.com/office/2019/extlst" xmlns:r="http://schemas.openxmlformats.org/officeDocument/2006/relationships" xmlns:m="http://schemas.openxmlformats.org/officeDocument/2006/math" xmlns:v="urn:schemas-microsoft-com:vml" xmlns:wp14="http://schemas.microsoft.com/office/word/2010/wordprocessingDrawing" xmlns:wp="http://schemas.openxmlformats.org/drawingml/2006/wordprocessingDrawing" xmlns:w10="urn:schemas-microsoft-com:office:word" xmlns:w="http://schemas.openxmlformats.org/wordprocessingml/2006/main" xmlns:w14="http://schemas.microsoft.com/office/word/2010/wordml" xmlns:w15="http://schemas.microsoft.com/office/word/2012/wordml" xmlns:w16cex="http://schemas.microsoft.com/office/word/2018/wordml/cex" xmlns:w16cid="http://schemas.microsoft.com/office/word/2016/wordml/cid" xmlns:w16="http://schemas.microsoft.com/office/word/2018/wordml" xmlns:w16sdtdh="http://schemas.microsoft.com/office/word/2020/wordml/sdtdatahash" xmlns:w16se="http://schemas.microsoft.com/office/word/2015/wordml/symex" xmlns:wpg="http://schemas.microsoft.com/office/word/2010/wordprocessingGroup" xmlns:wpi="http://schemas.microsoft.com/office/word/2010/wordprocessingInk" xmlns:wne="http://schemas.microsoft.com/office/word/2006/wordml" xmlns:wps="http://schemas.microsoft.com/office/word/2010/wordprocessingShape" mc:Ignorable="w14 w15 w16se w16cid w16 w16cex w16sdtdh wp14">
   <w:body>
     <w:p>
       <w:pPr>
@@ -9,11 +9,14 @@
           <w:ilvl w:val="0"/>
           <w:numId w:val="1"/>
         </w:numPr>
-        <w:rPr/>
-      </w:pPr>
-      <w:r>
-        <w:rPr/>
-        <w:t>Collezionista(ID, nickname, email, nome, cognome, data_di_nascita)</w:t>
+      </w:pPr>
+      <w:proofErr w:type="gramStart"/>
+      <w:r>
+        <w:t>Collezionista(</w:t>
+      </w:r>
+      <w:proofErr w:type="gramEnd"/>
+      <w:r>
+        <w:t>ID, nickname, email, nome, cognome)</w:t>
       </w:r>
     </w:p>
     <w:p>
@@ -23,11 +26,35 @@
           <w:ilvl w:val="0"/>
           <w:numId w:val="1"/>
         </w:numPr>
-        <w:rPr/>
-      </w:pPr>
-      <w:r>
-        <w:rPr/>
-        <w:t>condivisa(ID_collezionista, ID_collezione, data_inizio)</w:t>
+      </w:pPr>
+      <w:proofErr w:type="gramStart"/>
+      <w:r>
+        <w:t>condivisa(</w:t>
+      </w:r>
+      <w:proofErr w:type="spellStart"/>
+      <w:proofErr w:type="gramEnd"/>
+      <w:r>
+        <w:t>ID_collezionista</w:t>
+      </w:r>
+      <w:proofErr w:type="spellEnd"/>
+      <w:r>
+        <w:t xml:space="preserve">, </w:t>
+      </w:r>
+      <w:proofErr w:type="spellStart"/>
+      <w:r>
+        <w:t>ID_collezione</w:t>
+      </w:r>
+      <w:proofErr w:type="spellEnd"/>
+      <w:r>
+        <w:t xml:space="preserve">, </w:t>
+      </w:r>
+      <w:proofErr w:type="spellStart"/>
+      <w:r>
+        <w:t>data_inizio</w:t>
+      </w:r>
+      <w:proofErr w:type="spellEnd"/>
+      <w:r>
+        <w:t>)</w:t>
       </w:r>
     </w:p>
     <w:p>
@@ -37,11 +64,22 @@
           <w:ilvl w:val="0"/>
           <w:numId w:val="1"/>
         </w:numPr>
-        <w:rPr/>
-      </w:pPr>
-      <w:r>
-        <w:rPr/>
-        <w:t>Collezione(ID, ID_collezionista, nome, flag)</w:t>
+      </w:pPr>
+      <w:proofErr w:type="gramStart"/>
+      <w:r>
+        <w:t>Collezione(</w:t>
+      </w:r>
+      <w:proofErr w:type="gramEnd"/>
+      <w:r>
+        <w:t xml:space="preserve">ID, </w:t>
+      </w:r>
+      <w:proofErr w:type="spellStart"/>
+      <w:r>
+        <w:t>ID_collezionista</w:t>
+      </w:r>
+      <w:proofErr w:type="spellEnd"/>
+      <w:r>
+        <w:t>, nome, flag)</w:t>
       </w:r>
     </w:p>
     <w:p>
@@ -51,11 +89,27 @@
           <w:ilvl w:val="0"/>
           <w:numId w:val="1"/>
         </w:numPr>
-        <w:rPr/>
-      </w:pPr>
-      <w:r>
-        <w:rPr/>
-        <w:t>contiene(ID_collezione, ID_disco)</w:t>
+      </w:pPr>
+      <w:proofErr w:type="gramStart"/>
+      <w:r>
+        <w:t>contiene(</w:t>
+      </w:r>
+      <w:proofErr w:type="spellStart"/>
+      <w:proofErr w:type="gramEnd"/>
+      <w:r>
+        <w:t>ID_collezione</w:t>
+      </w:r>
+      <w:proofErr w:type="spellEnd"/>
+      <w:r>
+        <w:t xml:space="preserve">, </w:t>
+      </w:r>
+      <w:proofErr w:type="spellStart"/>
+      <w:r>
+        <w:t>ID_disco</w:t>
+      </w:r>
+      <w:proofErr w:type="spellEnd"/>
+      <w:r>
+        <w:t>)</w:t>
       </w:r>
     </w:p>
     <w:p>
@@ -65,11 +119,17 @@
           <w:ilvl w:val="0"/>
           <w:numId w:val="1"/>
         </w:numPr>
-        <w:rPr/>
-      </w:pPr>
-      <w:r>
-        <w:rPr/>
-        <w:t>Artista(ID, nome_dArte, nome, cognome, data_di_nascita, gruppo)</w:t>
+      </w:pPr>
+      <w:r>
+        <w:t xml:space="preserve">Artista(ID, </w:t>
+      </w:r>
+      <w:proofErr w:type="spellStart"/>
+      <w:r>
+        <w:t>nome_dArte</w:t>
+      </w:r>
+      <w:proofErr w:type="spellEnd"/>
+      <w:r>
+        <w:t>, nome, cognome, gruppo)</w:t>
       </w:r>
     </w:p>
     <w:p>
@@ -79,18 +139,42 @@
           <w:ilvl w:val="0"/>
           <w:numId w:val="1"/>
         </w:numPr>
-        <w:rPr/>
-      </w:pPr>
-      <w:r>
-        <w:rPr/>
-        <w:t>Disco(ID,ID_artista, titolo, anno_uscita, barcode, ID_etichetta,</w:t>
-      </w:r>
-      <w:r>
-        <w:rPr/>
-        <w:t>ID_collezione</w:t>
-      </w:r>
-      <w:r>
-        <w:rPr/>
+      </w:pPr>
+      <w:proofErr w:type="gramStart"/>
+      <w:r>
+        <w:t>Disco(</w:t>
+      </w:r>
+      <w:proofErr w:type="spellStart"/>
+      <w:proofErr w:type="gramEnd"/>
+      <w:r>
+        <w:t>ID,ID_artista</w:t>
+      </w:r>
+      <w:proofErr w:type="spellEnd"/>
+      <w:r>
+        <w:t xml:space="preserve">, titolo, </w:t>
+      </w:r>
+      <w:proofErr w:type="spellStart"/>
+      <w:r>
+        <w:t>anno_uscita</w:t>
+      </w:r>
+      <w:proofErr w:type="spellEnd"/>
+      <w:r>
+        <w:t xml:space="preserve">, </w:t>
+      </w:r>
+      <w:proofErr w:type="spellStart"/>
+      <w:r>
+        <w:t>barcode</w:t>
+      </w:r>
+      <w:proofErr w:type="spellEnd"/>
+      <w:r>
+        <w:t xml:space="preserve">, </w:t>
+      </w:r>
+      <w:proofErr w:type="spellStart"/>
+      <w:r>
+        <w:t>ID_etichetta,ID_collezione</w:t>
+      </w:r>
+      <w:proofErr w:type="spellEnd"/>
+      <w:r>
         <w:t>)</w:t>
       </w:r>
     </w:p>
@@ -101,11 +185,14 @@
           <w:ilvl w:val="0"/>
           <w:numId w:val="1"/>
         </w:numPr>
-        <w:rPr/>
-      </w:pPr>
-      <w:r>
-        <w:rPr/>
-        <w:t>Tipo(ID, nome)</w:t>
+      </w:pPr>
+      <w:proofErr w:type="gramStart"/>
+      <w:r>
+        <w:t>Tipo(</w:t>
+      </w:r>
+      <w:proofErr w:type="gramEnd"/>
+      <w:r>
+        <w:t>ID, nome)</w:t>
       </w:r>
     </w:p>
     <w:p>
@@ -115,11 +202,38 @@
           <w:ilvl w:val="0"/>
           <w:numId w:val="1"/>
         </w:numPr>
-        <w:rPr/>
-      </w:pPr>
-      <w:r>
-        <w:rPr/>
-        <w:t>Copia(ID, ID_disco, stato_di_conservazione, ID_tipo)</w:t>
+      </w:pPr>
+      <w:proofErr w:type="gramStart"/>
+      <w:r>
+        <w:t>Copia(</w:t>
+      </w:r>
+      <w:proofErr w:type="gramEnd"/>
+      <w:r>
+        <w:t xml:space="preserve">ID, </w:t>
+      </w:r>
+      <w:proofErr w:type="spellStart"/>
+      <w:r>
+        <w:t>ID_disco</w:t>
+      </w:r>
+      <w:proofErr w:type="spellEnd"/>
+      <w:r>
+        <w:t xml:space="preserve">, </w:t>
+      </w:r>
+      <w:proofErr w:type="spellStart"/>
+      <w:r>
+        <w:t>stato_di_conservazione</w:t>
+      </w:r>
+      <w:proofErr w:type="spellEnd"/>
+      <w:r>
+        <w:t xml:space="preserve">, </w:t>
+      </w:r>
+      <w:proofErr w:type="spellStart"/>
+      <w:r>
+        <w:t>ID_tipo</w:t>
+      </w:r>
+      <w:proofErr w:type="spellEnd"/>
+      <w:r>
+        <w:t>)</w:t>
       </w:r>
     </w:p>
     <w:p>
@@ -129,11 +243,35 @@
           <w:ilvl w:val="0"/>
           <w:numId w:val="1"/>
         </w:numPr>
-        <w:rPr/>
-      </w:pPr>
-      <w:r>
-        <w:rPr/>
-        <w:t>quantizza(quantita, ID_disco, ID_copia)</w:t>
+      </w:pPr>
+      <w:proofErr w:type="gramStart"/>
+      <w:r>
+        <w:t>quantizza(</w:t>
+      </w:r>
+      <w:proofErr w:type="spellStart"/>
+      <w:proofErr w:type="gramEnd"/>
+      <w:r>
+        <w:t>quantita</w:t>
+      </w:r>
+      <w:proofErr w:type="spellEnd"/>
+      <w:r>
+        <w:t xml:space="preserve">, </w:t>
+      </w:r>
+      <w:proofErr w:type="spellStart"/>
+      <w:r>
+        <w:t>ID_disco</w:t>
+      </w:r>
+      <w:proofErr w:type="spellEnd"/>
+      <w:r>
+        <w:t xml:space="preserve">, </w:t>
+      </w:r>
+      <w:proofErr w:type="spellStart"/>
+      <w:r>
+        <w:t>ID_copia</w:t>
+      </w:r>
+      <w:proofErr w:type="spellEnd"/>
+      <w:r>
+        <w:t>)</w:t>
       </w:r>
     </w:p>
     <w:p>
@@ -143,11 +281,14 @@
           <w:ilvl w:val="0"/>
           <w:numId w:val="1"/>
         </w:numPr>
-        <w:rPr/>
-      </w:pPr>
-      <w:r>
-        <w:rPr/>
-        <w:t>Genere(ID, nome)</w:t>
+      </w:pPr>
+      <w:proofErr w:type="gramStart"/>
+      <w:r>
+        <w:t>Genere(</w:t>
+      </w:r>
+      <w:proofErr w:type="gramEnd"/>
+      <w:r>
+        <w:t>ID, nome)</w:t>
       </w:r>
     </w:p>
     <w:p>
@@ -157,18 +298,21 @@
           <w:ilvl w:val="0"/>
           <w:numId w:val="1"/>
         </w:numPr>
-        <w:rPr/>
-      </w:pPr>
-      <w:r>
-        <w:rPr/>
-        <w:t>Brano(ID, ISRC, durata, titolo, ID_genere,</w:t>
-      </w:r>
-      <w:r>
-        <w:rPr/>
-        <w:t>ID_disco</w:t>
-      </w:r>
-      <w:r>
-        <w:rPr/>
+      </w:pPr>
+      <w:proofErr w:type="gramStart"/>
+      <w:r>
+        <w:t>Brano(</w:t>
+      </w:r>
+      <w:proofErr w:type="gramEnd"/>
+      <w:r>
+        <w:t xml:space="preserve">ID, ISRC, durata, titolo, </w:t>
+      </w:r>
+      <w:proofErr w:type="spellStart"/>
+      <w:r>
+        <w:t>ID_genere,ID_disco</w:t>
+      </w:r>
+      <w:proofErr w:type="spellEnd"/>
+      <w:r>
         <w:t>)</w:t>
       </w:r>
     </w:p>
@@ -179,11 +323,27 @@
           <w:ilvl w:val="0"/>
           <w:numId w:val="1"/>
         </w:numPr>
-        <w:rPr/>
-      </w:pPr>
-      <w:r>
-        <w:rPr/>
-        <w:t>appartiene(ID_artista, ID_brano, esegue/compone)</w:t>
+      </w:pPr>
+      <w:proofErr w:type="gramStart"/>
+      <w:r>
+        <w:t>appartiene(</w:t>
+      </w:r>
+      <w:proofErr w:type="spellStart"/>
+      <w:proofErr w:type="gramEnd"/>
+      <w:r>
+        <w:t>ID_artista</w:t>
+      </w:r>
+      <w:proofErr w:type="spellEnd"/>
+      <w:r>
+        <w:t xml:space="preserve">, </w:t>
+      </w:r>
+      <w:proofErr w:type="spellStart"/>
+      <w:r>
+        <w:t>ID_brano</w:t>
+      </w:r>
+      <w:proofErr w:type="spellEnd"/>
+      <w:r>
+        <w:t>, esegue/compone)</w:t>
       </w:r>
     </w:p>
     <w:p>
@@ -193,11 +353,22 @@
           <w:ilvl w:val="0"/>
           <w:numId w:val="1"/>
         </w:numPr>
-        <w:rPr/>
-      </w:pPr>
-      <w:r>
-        <w:rPr/>
-        <w:t>Etichetta(ID, p_iva, nome)</w:t>
+      </w:pPr>
+      <w:proofErr w:type="gramStart"/>
+      <w:r>
+        <w:t>Etichetta(</w:t>
+      </w:r>
+      <w:proofErr w:type="gramEnd"/>
+      <w:r>
+        <w:t xml:space="preserve">ID, </w:t>
+      </w:r>
+      <w:proofErr w:type="spellStart"/>
+      <w:r>
+        <w:t>p_iva</w:t>
+      </w:r>
+      <w:proofErr w:type="spellEnd"/>
+      <w:r>
+        <w:t>, nome)</w:t>
       </w:r>
     </w:p>
     <w:p>
@@ -207,49 +378,46 @@
           <w:ilvl w:val="0"/>
           <w:numId w:val="1"/>
         </w:numPr>
-        <w:rPr/>
-      </w:pPr>
-      <w:r>
-        <w:rPr/>
-        <w:t>Immagin</w:t>
-      </w:r>
-      <w:r>
-        <w:rPr/>
-        <w:t>e</w:t>
-      </w:r>
-      <w:r>
-        <w:rPr/>
-        <w:t>(ID, sorgente, nome, dimensione, formato, collocazione, ID_disco)</w:t>
+      </w:pPr>
+      <w:proofErr w:type="gramStart"/>
+      <w:r>
+        <w:t>Immagine(</w:t>
+      </w:r>
+      <w:proofErr w:type="gramEnd"/>
+      <w:r>
+        <w:t xml:space="preserve">ID, sorgente, nome, dimensione, formato, collocazione, </w:t>
+      </w:r>
+      <w:proofErr w:type="spellStart"/>
+      <w:r>
+        <w:t>ID_disco</w:t>
+      </w:r>
+      <w:proofErr w:type="spellEnd"/>
+      <w:r>
+        <w:t>)</w:t>
       </w:r>
     </w:p>
     <w:p>
       <w:pPr>
         <w:pStyle w:val="ListParagraph"/>
-        <w:spacing w:before="0" w:after="160"/>
-        <w:ind w:left="720" w:hanging="0"/>
-        <w:contextualSpacing/>
-        <w:rPr/>
-      </w:pPr>
-      <w:r>
-        <w:rPr/>
-      </w:r>
+      </w:pPr>
     </w:p>
     <w:sectPr>
-      <w:type w:val="nextPage"/>
       <w:pgSz w:w="11906" w:h="16838"/>
-      <w:pgMar w:left="1134" w:right="1134" w:gutter="0" w:header="0" w:top="1417" w:footer="0" w:bottom="1134"/>
-      <w:pgNumType w:fmt="decimal"/>
-      <w:formProt w:val="false"/>
-      <w:textDirection w:val="lrTb"/>
-      <w:docGrid w:type="default" w:linePitch="360" w:charSpace="4096"/>
+      <w:pgMar w:top="1417" w:right="1134" w:bottom="1134" w:left="1134" w:header="0" w:footer="0" w:gutter="0"/>
+      <w:cols w:space="720"/>
+      <w:formProt w:val="0"/>
+      <w:docGrid w:linePitch="360" w:charSpace="4096"/>
     </w:sectPr>
   </w:body>
 </w:document>
 </file>
 
 <file path=word/numbering.xml><?xml version="1.0" encoding="utf-8"?>
-<w:numbering xmlns:w="http://schemas.openxmlformats.org/wordprocessingml/2006/main" xmlns:o="urn:schemas-microsoft-com:office:office" xmlns:r="http://schemas.openxmlformats.org/officeDocument/2006/relationships" xmlns:v="urn:schemas-microsoft-com:vml" xmlns:mc="http://schemas.openxmlformats.org/markup-compatibility/2006" xmlns:w14="http://schemas.microsoft.com/office/word/2010/wordml" mc:Ignorable="w14">
-  <w:abstractNum w:abstractNumId="1">
+<w:numbering xmlns:wpc="http://schemas.microsoft.com/office/word/2010/wordprocessingCanvas" xmlns:cx="http://schemas.microsoft.com/office/drawing/2014/chartex" xmlns:cx1="http://schemas.microsoft.com/office/drawing/2015/9/8/chartex" xmlns:cx2="http://schemas.microsoft.com/office/drawing/2015/10/21/chartex" xmlns:cx3="http://schemas.microsoft.com/office/drawing/2016/5/9/chartex" xmlns:cx4="http://schemas.microsoft.com/office/drawing/2016/5/10/chartex" xmlns:cx5="http://schemas.microsoft.com/office/drawing/2016/5/11/chartex" xmlns:cx6="http://schemas.microsoft.com/office/drawing/2016/5/12/chartex" xmlns:cx7="http://schemas.microsoft.com/office/drawing/2016/5/13/chartex" xmlns:cx8="http://schemas.microsoft.com/office/drawing/2016/5/14/chartex" xmlns:mc="http://schemas.openxmlformats.org/markup-compatibility/2006" xmlns:aink="http://schemas.microsoft.com/office/drawing/2016/ink" xmlns:am3d="http://schemas.microsoft.com/office/drawing/2017/model3d" xmlns:o="urn:schemas-microsoft-com:office:office" xmlns:oel="http://schemas.microsoft.com/office/2019/extlst" xmlns:r="http://schemas.openxmlformats.org/officeDocument/2006/relationships" xmlns:m="http://schemas.openxmlformats.org/officeDocument/2006/math" xmlns:v="urn:schemas-microsoft-com:vml" xmlns:wp14="http://schemas.microsoft.com/office/word/2010/wordprocessingDrawing" xmlns:wp="http://schemas.openxmlformats.org/drawingml/2006/wordprocessingDrawing" xmlns:w10="urn:schemas-microsoft-com:office:word" xmlns:w="http://schemas.openxmlformats.org/wordprocessingml/2006/main" xmlns:w14="http://schemas.microsoft.com/office/word/2010/wordml" xmlns:w15="http://schemas.microsoft.com/office/word/2012/wordml" xmlns:w16cex="http://schemas.microsoft.com/office/word/2018/wordml/cex" xmlns:w16cid="http://schemas.microsoft.com/office/word/2016/wordml/cid" xmlns:w16="http://schemas.microsoft.com/office/word/2018/wordml" xmlns:w16sdtdh="http://schemas.microsoft.com/office/word/2020/wordml/sdtdatahash" xmlns:w16se="http://schemas.microsoft.com/office/word/2015/wordml/symex" xmlns:wpg="http://schemas.microsoft.com/office/word/2010/wordprocessingGroup" xmlns:wpi="http://schemas.microsoft.com/office/word/2010/wordprocessingInk" xmlns:wne="http://schemas.microsoft.com/office/word/2006/wordml" xmlns:wps="http://schemas.microsoft.com/office/word/2010/wordprocessingShape" mc:Ignorable="w14 w15 w16se w16cid w16 w16cex w16sdtdh wp14">
+  <w:abstractNum w:abstractNumId="0" w15:restartNumberingAfterBreak="0">
+    <w:nsid w:val="2BEE7856"/>
+    <w:multiLevelType w:val="multilevel"/>
+    <w:tmpl w:val="B7000368"/>
     <w:lvl w:ilvl="0">
       <w:start w:val="1"/>
       <w:numFmt w:val="bullet"/>
@@ -386,7 +554,10 @@
       </w:rPr>
     </w:lvl>
   </w:abstractNum>
-  <w:abstractNum w:abstractNumId="2">
+  <w:abstractNum w:abstractNumId="1" w15:restartNumberingAfterBreak="0">
+    <w:nsid w:val="7DD81801"/>
+    <w:multiLevelType w:val="multilevel"/>
+    <w:tmpl w:val="2E0E57E6"/>
     <w:lvl w:ilvl="0">
       <w:start w:val="1"/>
       <w:numFmt w:val="none"/>
@@ -397,7 +568,7 @@
         <w:tabs>
           <w:tab w:val="num" w:pos="0"/>
         </w:tabs>
-        <w:ind w:left="0" w:hanging="0"/>
+        <w:ind w:left="0" w:firstLine="0"/>
       </w:pPr>
     </w:lvl>
     <w:lvl w:ilvl="1">
@@ -410,7 +581,7 @@
         <w:tabs>
           <w:tab w:val="num" w:pos="0"/>
         </w:tabs>
-        <w:ind w:left="0" w:hanging="0"/>
+        <w:ind w:left="0" w:firstLine="0"/>
       </w:pPr>
     </w:lvl>
     <w:lvl w:ilvl="2">
@@ -423,7 +594,7 @@
         <w:tabs>
           <w:tab w:val="num" w:pos="0"/>
         </w:tabs>
-        <w:ind w:left="0" w:hanging="0"/>
+        <w:ind w:left="0" w:firstLine="0"/>
       </w:pPr>
     </w:lvl>
     <w:lvl w:ilvl="3">
@@ -436,7 +607,7 @@
         <w:tabs>
           <w:tab w:val="num" w:pos="0"/>
         </w:tabs>
-        <w:ind w:left="0" w:hanging="0"/>
+        <w:ind w:left="0" w:firstLine="0"/>
       </w:pPr>
     </w:lvl>
     <w:lvl w:ilvl="4">
@@ -449,7 +620,7 @@
         <w:tabs>
           <w:tab w:val="num" w:pos="0"/>
         </w:tabs>
-        <w:ind w:left="0" w:hanging="0"/>
+        <w:ind w:left="0" w:firstLine="0"/>
       </w:pPr>
     </w:lvl>
     <w:lvl w:ilvl="5">
@@ -462,7 +633,7 @@
         <w:tabs>
           <w:tab w:val="num" w:pos="0"/>
         </w:tabs>
-        <w:ind w:left="0" w:hanging="0"/>
+        <w:ind w:left="0" w:firstLine="0"/>
       </w:pPr>
     </w:lvl>
     <w:lvl w:ilvl="6">
@@ -475,7 +646,7 @@
         <w:tabs>
           <w:tab w:val="num" w:pos="0"/>
         </w:tabs>
-        <w:ind w:left="0" w:hanging="0"/>
+        <w:ind w:left="0" w:firstLine="0"/>
       </w:pPr>
     </w:lvl>
     <w:lvl w:ilvl="7">
@@ -488,7 +659,7 @@
         <w:tabs>
           <w:tab w:val="num" w:pos="0"/>
         </w:tabs>
-        <w:ind w:left="0" w:hanging="0"/>
+        <w:ind w:left="0" w:firstLine="0"/>
       </w:pPr>
     </w:lvl>
     <w:lvl w:ilvl="8">
@@ -501,25 +672,25 @@
         <w:tabs>
           <w:tab w:val="num" w:pos="0"/>
         </w:tabs>
-        <w:ind w:left="0" w:hanging="0"/>
+        <w:ind w:left="0" w:firstLine="0"/>
       </w:pPr>
     </w:lvl>
   </w:abstractNum>
-  <w:num w:numId="1">
+  <w:num w:numId="1" w16cid:durableId="621418846">
+    <w:abstractNumId w:val="0"/>
+  </w:num>
+  <w:num w:numId="2" w16cid:durableId="2092702676">
     <w:abstractNumId w:val="1"/>
-  </w:num>
-  <w:num w:numId="2">
-    <w:abstractNumId w:val="2"/>
   </w:num>
 </w:numbering>
 </file>
 
 <file path=word/styles.xml><?xml version="1.0" encoding="utf-8"?>
-<w:styles xmlns:w="http://schemas.openxmlformats.org/wordprocessingml/2006/main" xmlns:w14="http://schemas.microsoft.com/office/word/2010/wordml" xmlns:mc="http://schemas.openxmlformats.org/markup-compatibility/2006" mc:Ignorable="w14">
+<w:styles xmlns:mc="http://schemas.openxmlformats.org/markup-compatibility/2006" xmlns:r="http://schemas.openxmlformats.org/officeDocument/2006/relationships" xmlns:w="http://schemas.openxmlformats.org/wordprocessingml/2006/main" xmlns:w14="http://schemas.microsoft.com/office/word/2010/wordml" xmlns:w15="http://schemas.microsoft.com/office/word/2012/wordml" xmlns:w16cex="http://schemas.microsoft.com/office/word/2018/wordml/cex" xmlns:w16cid="http://schemas.microsoft.com/office/word/2016/wordml/cid" xmlns:w16="http://schemas.microsoft.com/office/word/2018/wordml" xmlns:w16sdtdh="http://schemas.microsoft.com/office/word/2020/wordml/sdtdatahash" xmlns:w16se="http://schemas.microsoft.com/office/word/2015/wordml/symex" mc:Ignorable="w14 w15 w16se w16cid w16 w16cex w16sdtdh">
   <w:docDefaults>
     <w:rPrDefault>
       <w:rPr>
-        <w:rFonts w:ascii="Calibri" w:hAnsi="Calibri" w:eastAsia="Calibri" w:cs="" w:asciiTheme="minorHAnsi" w:cstheme="minorBidi" w:eastAsiaTheme="minorHAnsi" w:hAnsiTheme="minorHAnsi"/>
+        <w:rFonts w:asciiTheme="minorHAnsi" w:eastAsiaTheme="minorHAnsi" w:hAnsiTheme="minorHAnsi" w:cstheme="minorBidi"/>
         <w:kern w:val="2"/>
         <w:sz w:val="22"/>
         <w:szCs w:val="22"/>
@@ -529,21 +700,21 @@
     </w:rPrDefault>
     <w:pPrDefault>
       <w:pPr>
-        <w:suppressAutoHyphens w:val="true"/>
+        <w:suppressAutoHyphens/>
       </w:pPr>
     </w:pPrDefault>
   </w:docDefaults>
   <w:latentStyles w:defLockedState="0" w:defUIPriority="99" w:defSemiHidden="0" w:defUnhideWhenUsed="0" w:defQFormat="0" w:count="376">
     <w:lsdException w:name="Normal" w:uiPriority="0" w:qFormat="1"/>
     <w:lsdException w:name="heading 1" w:uiPriority="9" w:qFormat="1"/>
-    <w:lsdException w:name="heading 2" w:uiPriority="9" w:semiHidden="1" w:unhideWhenUsed="1" w:qFormat="1"/>
-    <w:lsdException w:name="heading 3" w:uiPriority="9" w:semiHidden="1" w:unhideWhenUsed="1" w:qFormat="1"/>
-    <w:lsdException w:name="heading 4" w:uiPriority="9" w:semiHidden="1" w:unhideWhenUsed="1" w:qFormat="1"/>
-    <w:lsdException w:name="heading 5" w:uiPriority="9" w:semiHidden="1" w:unhideWhenUsed="1" w:qFormat="1"/>
-    <w:lsdException w:name="heading 6" w:uiPriority="9" w:semiHidden="1" w:unhideWhenUsed="1" w:qFormat="1"/>
-    <w:lsdException w:name="heading 7" w:uiPriority="9" w:semiHidden="1" w:unhideWhenUsed="1" w:qFormat="1"/>
-    <w:lsdException w:name="heading 8" w:uiPriority="9" w:semiHidden="1" w:unhideWhenUsed="1" w:qFormat="1"/>
-    <w:lsdException w:name="heading 9" w:uiPriority="9" w:semiHidden="1" w:unhideWhenUsed="1" w:qFormat="1"/>
+    <w:lsdException w:name="heading 2" w:semiHidden="1" w:uiPriority="9" w:unhideWhenUsed="1" w:qFormat="1"/>
+    <w:lsdException w:name="heading 3" w:semiHidden="1" w:uiPriority="9" w:unhideWhenUsed="1" w:qFormat="1"/>
+    <w:lsdException w:name="heading 4" w:semiHidden="1" w:uiPriority="9" w:unhideWhenUsed="1" w:qFormat="1"/>
+    <w:lsdException w:name="heading 5" w:semiHidden="1" w:uiPriority="9" w:unhideWhenUsed="1" w:qFormat="1"/>
+    <w:lsdException w:name="heading 6" w:semiHidden="1" w:uiPriority="9" w:unhideWhenUsed="1" w:qFormat="1"/>
+    <w:lsdException w:name="heading 7" w:semiHidden="1" w:uiPriority="9" w:unhideWhenUsed="1" w:qFormat="1"/>
+    <w:lsdException w:name="heading 8" w:semiHidden="1" w:uiPriority="9" w:unhideWhenUsed="1" w:qFormat="1"/>
+    <w:lsdException w:name="heading 9" w:semiHidden="1" w:uiPriority="9" w:unhideWhenUsed="1" w:qFormat="1"/>
     <w:lsdException w:name="index 1" w:semiHidden="1" w:unhideWhenUsed="1"/>
     <w:lsdException w:name="index 2" w:semiHidden="1" w:unhideWhenUsed="1"/>
     <w:lsdException w:name="index 3" w:semiHidden="1" w:unhideWhenUsed="1"/>
@@ -553,22 +724,22 @@
     <w:lsdException w:name="index 7" w:semiHidden="1" w:unhideWhenUsed="1"/>
     <w:lsdException w:name="index 8" w:semiHidden="1" w:unhideWhenUsed="1"/>
     <w:lsdException w:name="index 9" w:semiHidden="1" w:unhideWhenUsed="1"/>
-    <w:lsdException w:name="toc 1" w:uiPriority="39" w:semiHidden="1" w:unhideWhenUsed="1"/>
-    <w:lsdException w:name="toc 2" w:uiPriority="39" w:semiHidden="1" w:unhideWhenUsed="1"/>
-    <w:lsdException w:name="toc 3" w:uiPriority="39" w:semiHidden="1" w:unhideWhenUsed="1"/>
-    <w:lsdException w:name="toc 4" w:uiPriority="39" w:semiHidden="1" w:unhideWhenUsed="1"/>
-    <w:lsdException w:name="toc 5" w:uiPriority="39" w:semiHidden="1" w:unhideWhenUsed="1"/>
-    <w:lsdException w:name="toc 6" w:uiPriority="39" w:semiHidden="1" w:unhideWhenUsed="1"/>
-    <w:lsdException w:name="toc 7" w:uiPriority="39" w:semiHidden="1" w:unhideWhenUsed="1"/>
-    <w:lsdException w:name="toc 8" w:uiPriority="39" w:semiHidden="1" w:unhideWhenUsed="1"/>
-    <w:lsdException w:name="toc 9" w:uiPriority="39" w:semiHidden="1" w:unhideWhenUsed="1"/>
+    <w:lsdException w:name="toc 1" w:semiHidden="1" w:uiPriority="39" w:unhideWhenUsed="1"/>
+    <w:lsdException w:name="toc 2" w:semiHidden="1" w:uiPriority="39" w:unhideWhenUsed="1"/>
+    <w:lsdException w:name="toc 3" w:semiHidden="1" w:uiPriority="39" w:unhideWhenUsed="1"/>
+    <w:lsdException w:name="toc 4" w:semiHidden="1" w:uiPriority="39" w:unhideWhenUsed="1"/>
+    <w:lsdException w:name="toc 5" w:semiHidden="1" w:uiPriority="39" w:unhideWhenUsed="1"/>
+    <w:lsdException w:name="toc 6" w:semiHidden="1" w:uiPriority="39" w:unhideWhenUsed="1"/>
+    <w:lsdException w:name="toc 7" w:semiHidden="1" w:uiPriority="39" w:unhideWhenUsed="1"/>
+    <w:lsdException w:name="toc 8" w:semiHidden="1" w:uiPriority="39" w:unhideWhenUsed="1"/>
+    <w:lsdException w:name="toc 9" w:semiHidden="1" w:uiPriority="39" w:unhideWhenUsed="1"/>
     <w:lsdException w:name="Normal Indent" w:semiHidden="1" w:unhideWhenUsed="1"/>
     <w:lsdException w:name="footnote text" w:semiHidden="1" w:unhideWhenUsed="1"/>
     <w:lsdException w:name="annotation text" w:semiHidden="1" w:unhideWhenUsed="1"/>
     <w:lsdException w:name="header" w:semiHidden="1" w:unhideWhenUsed="1"/>
     <w:lsdException w:name="footer" w:semiHidden="1" w:unhideWhenUsed="1"/>
     <w:lsdException w:name="index heading" w:semiHidden="1" w:unhideWhenUsed="1"/>
-    <w:lsdException w:name="caption" w:uiPriority="35" w:semiHidden="1" w:unhideWhenUsed="1" w:qFormat="1"/>
+    <w:lsdException w:name="caption" w:semiHidden="1" w:uiPriority="35" w:unhideWhenUsed="1" w:qFormat="1"/>
     <w:lsdException w:name="table of figures" w:semiHidden="1" w:unhideWhenUsed="1"/>
     <w:lsdException w:name="envelope address" w:semiHidden="1" w:unhideWhenUsed="1"/>
     <w:lsdException w:name="envelope return" w:semiHidden="1" w:unhideWhenUsed="1"/>
@@ -599,7 +770,7 @@
     <w:lsdException w:name="Title" w:uiPriority="10" w:qFormat="1"/>
     <w:lsdException w:name="Closing" w:semiHidden="1" w:unhideWhenUsed="1"/>
     <w:lsdException w:name="Signature" w:semiHidden="1" w:unhideWhenUsed="1"/>
-    <w:lsdException w:name="Default Paragraph Font" w:uiPriority="1" w:semiHidden="1" w:unhideWhenUsed="1"/>
+    <w:lsdException w:name="Default Paragraph Font" w:semiHidden="1" w:uiPriority="1" w:unhideWhenUsed="1"/>
     <w:lsdException w:name="Body Text" w:semiHidden="1" w:unhideWhenUsed="1"/>
     <w:lsdException w:name="Body Text Indent" w:semiHidden="1" w:unhideWhenUsed="1"/>
     <w:lsdException w:name="List Continue" w:semiHidden="1" w:unhideWhenUsed="1"/>
@@ -799,8 +970,8 @@
     <w:lsdException w:name="Subtle Reference" w:uiPriority="31" w:qFormat="1"/>
     <w:lsdException w:name="Intense Reference" w:uiPriority="32" w:qFormat="1"/>
     <w:lsdException w:name="Book Title" w:uiPriority="33" w:qFormat="1"/>
-    <w:lsdException w:name="Bibliography" w:uiPriority="37" w:semiHidden="1" w:unhideWhenUsed="1"/>
-    <w:lsdException w:name="TOC Heading" w:uiPriority="39" w:semiHidden="1" w:unhideWhenUsed="1" w:qFormat="1"/>
+    <w:lsdException w:name="Bibliography" w:semiHidden="1" w:uiPriority="37" w:unhideWhenUsed="1"/>
+    <w:lsdException w:name="TOC Heading" w:semiHidden="1" w:uiPriority="39" w:unhideWhenUsed="1" w:qFormat="1"/>
     <w:lsdException w:name="Plain Table 1" w:uiPriority="41"/>
     <w:lsdException w:name="Plain Table 2" w:uiPriority="42"/>
     <w:lsdException w:name="Plain Table 3" w:uiPriority="43"/>
@@ -911,66 +1082,71 @@
     <w:lsdException w:name="Unresolved Mention" w:semiHidden="1" w:unhideWhenUsed="1"/>
     <w:lsdException w:name="Smart Link" w:semiHidden="1" w:unhideWhenUsed="1"/>
   </w:latentStyles>
-  <w:style w:type="paragraph" w:styleId="Normal" w:default="1">
+  <w:style w:type="paragraph" w:default="1" w:styleId="Normal">
     <w:name w:val="Normal"/>
     <w:qFormat/>
     <w:pPr>
-      <w:widowControl/>
-      <w:bidi w:val="0"/>
-      <w:spacing w:lineRule="auto" w:line="259" w:before="0" w:after="160"/>
-      <w:jc w:val="left"/>
+      <w:spacing w:after="160" w:line="259" w:lineRule="auto"/>
     </w:pPr>
-    <w:rPr>
-      <w:rFonts w:ascii="Calibri" w:hAnsi="Calibri" w:eastAsia="Calibri" w:cs="" w:asciiTheme="minorHAnsi" w:cstheme="minorBidi" w:eastAsiaTheme="minorHAnsi" w:hAnsiTheme="minorHAnsi"/>
-      <w:color w:val="auto"/>
-      <w:kern w:val="2"/>
-      <w:sz w:val="22"/>
-      <w:szCs w:val="22"/>
-      <w:lang w:val="it-IT" w:eastAsia="en-US" w:bidi="ar-SA"/>
-      <w14:ligatures w14:val="standardContextual"/>
-    </w:rPr>
   </w:style>
-  <w:style w:type="character" w:styleId="DefaultParagraphFont" w:default="1">
+  <w:style w:type="character" w:default="1" w:styleId="DefaultParagraphFont">
     <w:name w:val="Default Paragraph Font"/>
     <w:uiPriority w:val="1"/>
     <w:semiHidden/>
     <w:unhideWhenUsed/>
-    <w:qFormat/>
-    <w:rPr/>
   </w:style>
-  <w:style w:type="paragraph" w:styleId="Heading">
+  <w:style w:type="table" w:default="1" w:styleId="TableNormal">
+    <w:name w:val="Normal Table"/>
+    <w:uiPriority w:val="99"/>
+    <w:semiHidden/>
+    <w:unhideWhenUsed/>
+    <w:tblPr>
+      <w:tblInd w:w="0" w:type="dxa"/>
+      <w:tblCellMar>
+        <w:top w:w="0" w:type="dxa"/>
+        <w:left w:w="108" w:type="dxa"/>
+        <w:bottom w:w="0" w:type="dxa"/>
+        <w:right w:w="108" w:type="dxa"/>
+      </w:tblCellMar>
+    </w:tblPr>
+  </w:style>
+  <w:style w:type="numbering" w:default="1" w:styleId="NoList">
+    <w:name w:val="No List"/>
+    <w:uiPriority w:val="99"/>
+    <w:semiHidden/>
+    <w:unhideWhenUsed/>
+  </w:style>
+  <w:style w:type="paragraph" w:customStyle="1" w:styleId="Heading">
     <w:name w:val="Heading"/>
     <w:basedOn w:val="Normal"/>
-    <w:next w:val="TextBody"/>
+    <w:next w:val="BodyText"/>
     <w:qFormat/>
     <w:pPr>
-      <w:keepNext w:val="true"/>
+      <w:keepNext/>
       <w:spacing w:before="240" w:after="120"/>
     </w:pPr>
     <w:rPr>
-      <w:rFonts w:ascii="Liberation Sans" w:hAnsi="Liberation Sans" w:eastAsia="Noto Sans CJK SC" w:cs="Lohit Devanagari"/>
+      <w:rFonts w:ascii="Liberation Sans" w:eastAsia="Noto Sans CJK SC" w:hAnsi="Liberation Sans" w:cs="Lohit Devanagari"/>
       <w:sz w:val="28"/>
       <w:szCs w:val="28"/>
     </w:rPr>
   </w:style>
-  <w:style w:type="paragraph" w:styleId="TextBody">
+  <w:style w:type="paragraph" w:styleId="BodyText">
     <w:name w:val="Body Text"/>
     <w:basedOn w:val="Normal"/>
     <w:pPr>
-      <w:spacing w:lineRule="auto" w:line="276" w:before="0" w:after="140"/>
+      <w:spacing w:after="140" w:line="276" w:lineRule="auto"/>
     </w:pPr>
-    <w:rPr/>
   </w:style>
   <w:style w:type="paragraph" w:styleId="List">
     <w:name w:val="List"/>
-    <w:basedOn w:val="TextBody"/>
-    <w:pPr/>
+    <w:basedOn w:val="BodyText"/>
     <w:rPr>
       <w:rFonts w:cs="Lohit Devanagari"/>
     </w:rPr>
   </w:style>
   <w:style w:type="paragraph" w:styleId="Caption">
-    <w:name w:val="Caption"/>
+    <w:name w:val="caption"/>
     <w:basedOn w:val="Normal"/>
     <w:qFormat/>
     <w:pPr>
@@ -985,7 +1161,7 @@
       <w:szCs w:val="24"/>
     </w:rPr>
   </w:style>
-  <w:style w:type="paragraph" w:styleId="Index">
+  <w:style w:type="paragraph" w:customStyle="1" w:styleId="Index">
     <w:name w:val="Index"/>
     <w:basedOn w:val="Normal"/>
     <w:qFormat/>
@@ -1003,32 +1179,9 @@
     <w:qFormat/>
     <w:rsid w:val="00654511"/>
     <w:pPr>
-      <w:spacing w:before="0" w:after="160"/>
-      <w:ind w:left="720" w:hanging="0"/>
+      <w:ind w:left="720"/>
       <w:contextualSpacing/>
     </w:pPr>
-    <w:rPr/>
-  </w:style>
-  <w:style w:type="numbering" w:styleId="NoList" w:default="1">
-    <w:name w:val="No List"/>
-    <w:uiPriority w:val="99"/>
-    <w:semiHidden/>
-    <w:unhideWhenUsed/>
-    <w:qFormat/>
-  </w:style>
-  <w:style w:type="table" w:default="1" w:styleId="Tabellanormale">
-    <w:name w:val="Normal Table"/>
-    <w:uiPriority w:val="99"/>
-    <w:semiHidden/>
-    <w:unhideWhenUsed/>
-    <w:tblPr>
-      <w:tblCellMar>
-        <w:top w:w="0" w:type="dxa"/>
-        <w:left w:w="108" w:type="dxa"/>
-        <w:bottom w:w="0" w:type="dxa"/>
-        <w:right w:w="108" w:type="dxa"/>
-      </w:tblCellMar>
-    </w:tblPr>
   </w:style>
 </w:styles>
 </file>

</xml_diff>

<commit_message>
queries e mal di testa
</commit_message>
<xml_diff>
--- a/Collectors_Relazionale.docx
+++ b/Collectors_Relazionale.docx
@@ -1,6 +1,6 @@
 
 <file path=word/document.xml><?xml version="1.0" encoding="utf-8"?>
-<w:document xmlns:wpc="http://schemas.microsoft.com/office/word/2010/wordprocessingCanvas" xmlns:cx="http://schemas.microsoft.com/office/drawing/2014/chartex" xmlns:cx1="http://schemas.microsoft.com/office/drawing/2015/9/8/chartex" xmlns:cx2="http://schemas.microsoft.com/office/drawing/2015/10/21/chartex" xmlns:cx3="http://schemas.microsoft.com/office/drawing/2016/5/9/chartex" xmlns:cx4="http://schemas.microsoft.com/office/drawing/2016/5/10/chartex" xmlns:cx5="http://schemas.microsoft.com/office/drawing/2016/5/11/chartex" xmlns:cx6="http://schemas.microsoft.com/office/drawing/2016/5/12/chartex" xmlns:cx7="http://schemas.microsoft.com/office/drawing/2016/5/13/chartex" xmlns:cx8="http://schemas.microsoft.com/office/drawing/2016/5/14/chartex" xmlns:mc="http://schemas.openxmlformats.org/markup-compatibility/2006" xmlns:aink="http://schemas.microsoft.com/office/drawing/2016/ink" xmlns:am3d="http://schemas.microsoft.com/office/drawing/2017/model3d" xmlns:o="urn:schemas-microsoft-com:office:office" xmlns:oel="http://schemas.microsoft.com/office/2019/extlst" xmlns:r="http://schemas.openxmlformats.org/officeDocument/2006/relationships" xmlns:m="http://schemas.openxmlformats.org/officeDocument/2006/math" xmlns:v="urn:schemas-microsoft-com:vml" xmlns:wp14="http://schemas.microsoft.com/office/word/2010/wordprocessingDrawing" xmlns:wp="http://schemas.openxmlformats.org/drawingml/2006/wordprocessingDrawing" xmlns:w10="urn:schemas-microsoft-com:office:word" xmlns:w="http://schemas.openxmlformats.org/wordprocessingml/2006/main" xmlns:w14="http://schemas.microsoft.com/office/word/2010/wordml" xmlns:w15="http://schemas.microsoft.com/office/word/2012/wordml" xmlns:w16cex="http://schemas.microsoft.com/office/word/2018/wordml/cex" xmlns:w16cid="http://schemas.microsoft.com/office/word/2016/wordml/cid" xmlns:w16="http://schemas.microsoft.com/office/word/2018/wordml" xmlns:w16sdtdh="http://schemas.microsoft.com/office/word/2020/wordml/sdtdatahash" xmlns:w16se="http://schemas.microsoft.com/office/word/2015/wordml/symex" xmlns:wpg="http://schemas.microsoft.com/office/word/2010/wordprocessingGroup" xmlns:wpi="http://schemas.microsoft.com/office/word/2010/wordprocessingInk" xmlns:wne="http://schemas.microsoft.com/office/word/2006/wordml" xmlns:wps="http://schemas.microsoft.com/office/word/2010/wordprocessingShape" mc:Ignorable="w14 w15 w16se w16cid w16 w16cex w16sdtdh wp14">
+<w:document xmlns:o="urn:schemas-microsoft-com:office:office" xmlns:r="http://schemas.openxmlformats.org/officeDocument/2006/relationships" xmlns:v="urn:schemas-microsoft-com:vml" xmlns:w="http://schemas.openxmlformats.org/wordprocessingml/2006/main" xmlns:w10="urn:schemas-microsoft-com:office:word" xmlns:wp="http://schemas.openxmlformats.org/drawingml/2006/wordprocessingDrawing" xmlns:wps="http://schemas.microsoft.com/office/word/2010/wordprocessingShape" xmlns:wpg="http://schemas.microsoft.com/office/word/2010/wordprocessingGroup" xmlns:mc="http://schemas.openxmlformats.org/markup-compatibility/2006" xmlns:wp14="http://schemas.microsoft.com/office/word/2010/wordprocessingDrawing" xmlns:w14="http://schemas.microsoft.com/office/word/2010/wordml" xmlns:w15="http://schemas.microsoft.com/office/word/2012/wordml" mc:Ignorable="w14 wp14 w15">
   <w:body>
     <w:p>
       <w:pPr>
@@ -9,14 +9,11 @@
           <w:ilvl w:val="0"/>
           <w:numId w:val="1"/>
         </w:numPr>
-      </w:pPr>
-      <w:proofErr w:type="gramStart"/>
-      <w:r>
-        <w:t>Collezionista(</w:t>
-      </w:r>
-      <w:proofErr w:type="gramEnd"/>
-      <w:r>
-        <w:t>ID, nickname, email, nome, cognome)</w:t>
+        <w:rPr/>
+      </w:pPr>
+      <w:r>
+        <w:rPr/>
+        <w:t>Collezionista(ID, nickname, email, nome, cognome, data_di_nascita)</w:t>
       </w:r>
     </w:p>
     <w:p>
@@ -26,35 +23,11 @@
           <w:ilvl w:val="0"/>
           <w:numId w:val="1"/>
         </w:numPr>
-      </w:pPr>
-      <w:proofErr w:type="gramStart"/>
-      <w:r>
-        <w:t>condivisa(</w:t>
-      </w:r>
-      <w:proofErr w:type="spellStart"/>
-      <w:proofErr w:type="gramEnd"/>
-      <w:r>
-        <w:t>ID_collezionista</w:t>
-      </w:r>
-      <w:proofErr w:type="spellEnd"/>
-      <w:r>
-        <w:t xml:space="preserve">, </w:t>
-      </w:r>
-      <w:proofErr w:type="spellStart"/>
-      <w:r>
-        <w:t>ID_collezione</w:t>
-      </w:r>
-      <w:proofErr w:type="spellEnd"/>
-      <w:r>
-        <w:t xml:space="preserve">, </w:t>
-      </w:r>
-      <w:proofErr w:type="spellStart"/>
-      <w:r>
-        <w:t>data_inizio</w:t>
-      </w:r>
-      <w:proofErr w:type="spellEnd"/>
-      <w:r>
-        <w:t>)</w:t>
+        <w:rPr/>
+      </w:pPr>
+      <w:r>
+        <w:rPr/>
+        <w:t>condivisa(ID_collezionista, ID_collezione, data_inizio)</w:t>
       </w:r>
     </w:p>
     <w:p>
@@ -64,22 +37,11 @@
           <w:ilvl w:val="0"/>
           <w:numId w:val="1"/>
         </w:numPr>
-      </w:pPr>
-      <w:proofErr w:type="gramStart"/>
-      <w:r>
-        <w:t>Collezione(</w:t>
-      </w:r>
-      <w:proofErr w:type="gramEnd"/>
-      <w:r>
-        <w:t xml:space="preserve">ID, </w:t>
-      </w:r>
-      <w:proofErr w:type="spellStart"/>
-      <w:r>
-        <w:t>ID_collezionista</w:t>
-      </w:r>
-      <w:proofErr w:type="spellEnd"/>
-      <w:r>
-        <w:t>, nome, flag)</w:t>
+        <w:rPr/>
+      </w:pPr>
+      <w:r>
+        <w:rPr/>
+        <w:t>Collezione(ID, ID_collezionista, nome, flag)</w:t>
       </w:r>
     </w:p>
     <w:p>
@@ -89,27 +51,11 @@
           <w:ilvl w:val="0"/>
           <w:numId w:val="1"/>
         </w:numPr>
-      </w:pPr>
-      <w:proofErr w:type="gramStart"/>
-      <w:r>
-        <w:t>contiene(</w:t>
-      </w:r>
-      <w:proofErr w:type="spellStart"/>
-      <w:proofErr w:type="gramEnd"/>
-      <w:r>
-        <w:t>ID_collezione</w:t>
-      </w:r>
-      <w:proofErr w:type="spellEnd"/>
-      <w:r>
-        <w:t xml:space="preserve">, </w:t>
-      </w:r>
-      <w:proofErr w:type="spellStart"/>
-      <w:r>
-        <w:t>ID_disco</w:t>
-      </w:r>
-      <w:proofErr w:type="spellEnd"/>
-      <w:r>
-        <w:t>)</w:t>
+        <w:rPr/>
+      </w:pPr>
+      <w:r>
+        <w:rPr/>
+        <w:t>contiene(ID_collezione, ID_disco)</w:t>
       </w:r>
     </w:p>
     <w:p>
@@ -119,22 +65,11 @@
           <w:ilvl w:val="0"/>
           <w:numId w:val="1"/>
         </w:numPr>
-      </w:pPr>
-      <w:proofErr w:type="gramStart"/>
-      <w:r>
-        <w:t>Artista(</w:t>
-      </w:r>
-      <w:proofErr w:type="gramEnd"/>
-      <w:r>
-        <w:t xml:space="preserve">ID, </w:t>
-      </w:r>
-      <w:proofErr w:type="spellStart"/>
-      <w:r>
-        <w:t>nome_dArte</w:t>
-      </w:r>
-      <w:proofErr w:type="spellEnd"/>
-      <w:r>
-        <w:t>, nome, cognome, gruppo)</w:t>
+        <w:rPr/>
+      </w:pPr>
+      <w:r>
+        <w:rPr/>
+        <w:t>Artista(ID, nome_dArte, nome, cognome, data_di_nascita, gruppo)</w:t>
       </w:r>
     </w:p>
     <w:p>
@@ -144,43 +79,18 @@
           <w:ilvl w:val="0"/>
           <w:numId w:val="1"/>
         </w:numPr>
-      </w:pPr>
-      <w:r>
-        <w:t>Disco(</w:t>
-      </w:r>
-      <w:proofErr w:type="spellStart"/>
-      <w:r>
-        <w:t>ID,ID_artista</w:t>
-      </w:r>
-      <w:proofErr w:type="spellEnd"/>
-      <w:r>
-        <w:t xml:space="preserve">, titolo, </w:t>
-      </w:r>
-      <w:proofErr w:type="spellStart"/>
-      <w:r>
-        <w:t>anno_uscita</w:t>
-      </w:r>
-      <w:proofErr w:type="spellEnd"/>
-      <w:r>
-        <w:t xml:space="preserve">, </w:t>
-      </w:r>
-      <w:proofErr w:type="spellStart"/>
-      <w:r>
-        <w:t>barcode</w:t>
-      </w:r>
-      <w:proofErr w:type="spellEnd"/>
-      <w:r>
-        <w:t xml:space="preserve">, </w:t>
-      </w:r>
-      <w:proofErr w:type="spellStart"/>
-      <w:r>
-        <w:t>ID_etichetta,ID_collezion</w:t>
-      </w:r>
-      <w:r>
-        <w:t>ista</w:t>
-      </w:r>
-      <w:proofErr w:type="spellEnd"/>
-      <w:r>
+        <w:rPr/>
+      </w:pPr>
+      <w:r>
+        <w:rPr/>
+        <w:t>Disco(ID,ID_artista, titolo, anno_uscita, barcode, ID_etichetta,</w:t>
+      </w:r>
+      <w:r>
+        <w:rPr/>
+        <w:t>ID_collezione</w:t>
+      </w:r>
+      <w:r>
+        <w:rPr/>
         <w:t>)</w:t>
       </w:r>
     </w:p>
@@ -191,14 +101,11 @@
           <w:ilvl w:val="0"/>
           <w:numId w:val="1"/>
         </w:numPr>
-      </w:pPr>
-      <w:proofErr w:type="gramStart"/>
-      <w:r>
-        <w:t>Tipo(</w:t>
-      </w:r>
-      <w:proofErr w:type="gramEnd"/>
-      <w:r>
-        <w:t>ID, nome)</w:t>
+        <w:rPr/>
+      </w:pPr>
+      <w:r>
+        <w:rPr/>
+        <w:t>Tipo(ID, nome)</w:t>
       </w:r>
     </w:p>
     <w:p>
@@ -208,38 +115,11 @@
           <w:ilvl w:val="0"/>
           <w:numId w:val="1"/>
         </w:numPr>
-      </w:pPr>
-      <w:proofErr w:type="gramStart"/>
-      <w:r>
-        <w:t>Copia(</w:t>
-      </w:r>
-      <w:proofErr w:type="gramEnd"/>
-      <w:r>
-        <w:t xml:space="preserve">ID, </w:t>
-      </w:r>
-      <w:proofErr w:type="spellStart"/>
-      <w:r>
-        <w:t>ID_disco</w:t>
-      </w:r>
-      <w:proofErr w:type="spellEnd"/>
-      <w:r>
-        <w:t xml:space="preserve">, </w:t>
-      </w:r>
-      <w:proofErr w:type="spellStart"/>
-      <w:r>
-        <w:t>stato_di_conservazione</w:t>
-      </w:r>
-      <w:proofErr w:type="spellEnd"/>
-      <w:r>
-        <w:t xml:space="preserve">, </w:t>
-      </w:r>
-      <w:proofErr w:type="spellStart"/>
-      <w:r>
-        <w:t>ID_tipo</w:t>
-      </w:r>
-      <w:proofErr w:type="spellEnd"/>
-      <w:r>
-        <w:t>)</w:t>
+        <w:rPr/>
+      </w:pPr>
+      <w:r>
+        <w:rPr/>
+        <w:t>Copia(ID, ID_disco, stato_di_conservazione, ID_tipo)</w:t>
       </w:r>
     </w:p>
     <w:p>
@@ -249,35 +129,11 @@
           <w:ilvl w:val="0"/>
           <w:numId w:val="1"/>
         </w:numPr>
-      </w:pPr>
-      <w:proofErr w:type="gramStart"/>
-      <w:r>
-        <w:t>quantizza(</w:t>
-      </w:r>
-      <w:proofErr w:type="spellStart"/>
-      <w:proofErr w:type="gramEnd"/>
-      <w:r>
-        <w:t>quantita</w:t>
-      </w:r>
-      <w:proofErr w:type="spellEnd"/>
-      <w:r>
-        <w:t xml:space="preserve">, </w:t>
-      </w:r>
-      <w:proofErr w:type="spellStart"/>
-      <w:r>
-        <w:t>ID_disco</w:t>
-      </w:r>
-      <w:proofErr w:type="spellEnd"/>
-      <w:r>
-        <w:t xml:space="preserve">, </w:t>
-      </w:r>
-      <w:proofErr w:type="spellStart"/>
-      <w:r>
-        <w:t>ID_copia</w:t>
-      </w:r>
-      <w:proofErr w:type="spellEnd"/>
-      <w:r>
-        <w:t>)</w:t>
+        <w:rPr/>
+      </w:pPr>
+      <w:r>
+        <w:rPr/>
+        <w:t>quantizza(quantita, ID_disco, ID_copia)</w:t>
       </w:r>
     </w:p>
     <w:p>
@@ -287,14 +143,11 @@
           <w:ilvl w:val="0"/>
           <w:numId w:val="1"/>
         </w:numPr>
-      </w:pPr>
-      <w:proofErr w:type="gramStart"/>
-      <w:r>
-        <w:t>Genere(</w:t>
-      </w:r>
-      <w:proofErr w:type="gramEnd"/>
-      <w:r>
-        <w:t>ID, nome)</w:t>
+        <w:rPr/>
+      </w:pPr>
+      <w:r>
+        <w:rPr/>
+        <w:t>Genere(ID, nome)</w:t>
       </w:r>
     </w:p>
     <w:p>
@@ -304,21 +157,18 @@
           <w:ilvl w:val="0"/>
           <w:numId w:val="1"/>
         </w:numPr>
-      </w:pPr>
-      <w:proofErr w:type="gramStart"/>
-      <w:r>
-        <w:t>Brano(</w:t>
-      </w:r>
-      <w:proofErr w:type="gramEnd"/>
-      <w:r>
-        <w:t xml:space="preserve">ID, ISRC, durata, titolo, </w:t>
-      </w:r>
-      <w:proofErr w:type="spellStart"/>
-      <w:r>
-        <w:t>ID_genere,ID_disco</w:t>
-      </w:r>
-      <w:proofErr w:type="spellEnd"/>
-      <w:r>
+        <w:rPr/>
+      </w:pPr>
+      <w:r>
+        <w:rPr/>
+        <w:t>Brano(ID, ISRC, durata, titolo, ID_genere,</w:t>
+      </w:r>
+      <w:r>
+        <w:rPr/>
+        <w:t>ID_disco</w:t>
+      </w:r>
+      <w:r>
+        <w:rPr/>
         <w:t>)</w:t>
       </w:r>
     </w:p>
@@ -329,27 +179,11 @@
           <w:ilvl w:val="0"/>
           <w:numId w:val="1"/>
         </w:numPr>
-      </w:pPr>
-      <w:proofErr w:type="gramStart"/>
-      <w:r>
-        <w:t>appartiene(</w:t>
-      </w:r>
-      <w:proofErr w:type="spellStart"/>
-      <w:proofErr w:type="gramEnd"/>
-      <w:r>
-        <w:t>ID_artista</w:t>
-      </w:r>
-      <w:proofErr w:type="spellEnd"/>
-      <w:r>
-        <w:t xml:space="preserve">, </w:t>
-      </w:r>
-      <w:proofErr w:type="spellStart"/>
-      <w:r>
-        <w:t>ID_brano</w:t>
-      </w:r>
-      <w:proofErr w:type="spellEnd"/>
-      <w:r>
-        <w:t>, esegue/compone)</w:t>
+        <w:rPr/>
+      </w:pPr>
+      <w:r>
+        <w:rPr/>
+        <w:t>appartiene(ID_artista, ID_brano, esegue/compone)</w:t>
       </w:r>
     </w:p>
     <w:p>
@@ -359,22 +193,11 @@
           <w:ilvl w:val="0"/>
           <w:numId w:val="1"/>
         </w:numPr>
-      </w:pPr>
-      <w:proofErr w:type="gramStart"/>
-      <w:r>
-        <w:t>Etichetta(</w:t>
-      </w:r>
-      <w:proofErr w:type="gramEnd"/>
-      <w:r>
-        <w:t xml:space="preserve">ID, </w:t>
-      </w:r>
-      <w:proofErr w:type="spellStart"/>
-      <w:r>
-        <w:t>p_iva</w:t>
-      </w:r>
-      <w:proofErr w:type="spellEnd"/>
-      <w:r>
-        <w:t>, nome)</w:t>
+        <w:rPr/>
+      </w:pPr>
+      <w:r>
+        <w:rPr/>
+        <w:t>Etichetta(ID, p_iva, nome)</w:t>
       </w:r>
     </w:p>
     <w:p>
@@ -384,46 +207,49 @@
           <w:ilvl w:val="0"/>
           <w:numId w:val="1"/>
         </w:numPr>
-      </w:pPr>
-      <w:proofErr w:type="gramStart"/>
-      <w:r>
-        <w:t>Immagine(</w:t>
-      </w:r>
-      <w:proofErr w:type="gramEnd"/>
-      <w:r>
-        <w:t xml:space="preserve">ID, sorgente, nome, dimensione, formato, collocazione, </w:t>
-      </w:r>
-      <w:proofErr w:type="spellStart"/>
-      <w:r>
-        <w:t>ID_disco</w:t>
-      </w:r>
-      <w:proofErr w:type="spellEnd"/>
-      <w:r>
-        <w:t>)</w:t>
-      </w:r>
-    </w:p>
-    <w:p>
-      <w:pPr>
-        <w:pStyle w:val="ListParagraph"/>
-      </w:pPr>
+        <w:rPr/>
+      </w:pPr>
+      <w:r>
+        <w:rPr/>
+        <w:t>Immagin</w:t>
+      </w:r>
+      <w:r>
+        <w:rPr/>
+        <w:t>e</w:t>
+      </w:r>
+      <w:r>
+        <w:rPr/>
+        <w:t>(ID, sorgente, nome, dimensione, formato, collocazione, ID_disco)</w:t>
+      </w:r>
+    </w:p>
+    <w:p>
+      <w:pPr>
+        <w:pStyle w:val="ListParagraph"/>
+        <w:spacing w:before="0" w:after="160"/>
+        <w:ind w:left="720" w:hanging="0"/>
+        <w:contextualSpacing/>
+        <w:rPr/>
+      </w:pPr>
+      <w:r>
+        <w:rPr/>
+      </w:r>
     </w:p>
     <w:sectPr>
+      <w:type w:val="nextPage"/>
       <w:pgSz w:w="11906" w:h="16838"/>
-      <w:pgMar w:top="1417" w:right="1134" w:bottom="1134" w:left="1134" w:header="0" w:footer="0" w:gutter="0"/>
-      <w:cols w:space="720"/>
-      <w:formProt w:val="0"/>
-      <w:docGrid w:linePitch="360" w:charSpace="4096"/>
+      <w:pgMar w:left="1134" w:right="1134" w:gutter="0" w:header="0" w:top="1417" w:footer="0" w:bottom="1134"/>
+      <w:pgNumType w:fmt="decimal"/>
+      <w:formProt w:val="false"/>
+      <w:textDirection w:val="lrTb"/>
+      <w:docGrid w:type="default" w:linePitch="360" w:charSpace="4096"/>
     </w:sectPr>
   </w:body>
 </w:document>
 </file>
 
 <file path=word/numbering.xml><?xml version="1.0" encoding="utf-8"?>
-<w:numbering xmlns:wpc="http://schemas.microsoft.com/office/word/2010/wordprocessingCanvas" xmlns:cx="http://schemas.microsoft.com/office/drawing/2014/chartex" xmlns:cx1="http://schemas.microsoft.com/office/drawing/2015/9/8/chartex" xmlns:cx2="http://schemas.microsoft.com/office/drawing/2015/10/21/chartex" xmlns:cx3="http://schemas.microsoft.com/office/drawing/2016/5/9/chartex" xmlns:cx4="http://schemas.microsoft.com/office/drawing/2016/5/10/chartex" xmlns:cx5="http://schemas.microsoft.com/office/drawing/2016/5/11/chartex" xmlns:cx6="http://schemas.microsoft.com/office/drawing/2016/5/12/chartex" xmlns:cx7="http://schemas.microsoft.com/office/drawing/2016/5/13/chartex" xmlns:cx8="http://schemas.microsoft.com/office/drawing/2016/5/14/chartex" xmlns:mc="http://schemas.openxmlformats.org/markup-compatibility/2006" xmlns:aink="http://schemas.microsoft.com/office/drawing/2016/ink" xmlns:am3d="http://schemas.microsoft.com/office/drawing/2017/model3d" xmlns:o="urn:schemas-microsoft-com:office:office" xmlns:oel="http://schemas.microsoft.com/office/2019/extlst" xmlns:r="http://schemas.openxmlformats.org/officeDocument/2006/relationships" xmlns:m="http://schemas.openxmlformats.org/officeDocument/2006/math" xmlns:v="urn:schemas-microsoft-com:vml" xmlns:wp14="http://schemas.microsoft.com/office/word/2010/wordprocessingDrawing" xmlns:wp="http://schemas.openxmlformats.org/drawingml/2006/wordprocessingDrawing" xmlns:w10="urn:schemas-microsoft-com:office:word" xmlns:w="http://schemas.openxmlformats.org/wordprocessingml/2006/main" xmlns:w14="http://schemas.microsoft.com/office/word/2010/wordml" xmlns:w15="http://schemas.microsoft.com/office/word/2012/wordml" xmlns:w16cex="http://schemas.microsoft.com/office/word/2018/wordml/cex" xmlns:w16cid="http://schemas.microsoft.com/office/word/2016/wordml/cid" xmlns:w16="http://schemas.microsoft.com/office/word/2018/wordml" xmlns:w16sdtdh="http://schemas.microsoft.com/office/word/2020/wordml/sdtdatahash" xmlns:w16se="http://schemas.microsoft.com/office/word/2015/wordml/symex" xmlns:wpg="http://schemas.microsoft.com/office/word/2010/wordprocessingGroup" xmlns:wpi="http://schemas.microsoft.com/office/word/2010/wordprocessingInk" xmlns:wne="http://schemas.microsoft.com/office/word/2006/wordml" xmlns:wps="http://schemas.microsoft.com/office/word/2010/wordprocessingShape" mc:Ignorable="w14 w15 w16se w16cid w16 w16cex w16sdtdh wp14">
-  <w:abstractNum w:abstractNumId="0" w15:restartNumberingAfterBreak="0">
-    <w:nsid w:val="2BEE7856"/>
-    <w:multiLevelType w:val="multilevel"/>
-    <w:tmpl w:val="B7000368"/>
+<w:numbering xmlns:w="http://schemas.openxmlformats.org/wordprocessingml/2006/main" xmlns:o="urn:schemas-microsoft-com:office:office" xmlns:r="http://schemas.openxmlformats.org/officeDocument/2006/relationships" xmlns:v="urn:schemas-microsoft-com:vml" xmlns:mc="http://schemas.openxmlformats.org/markup-compatibility/2006" xmlns:w14="http://schemas.microsoft.com/office/word/2010/wordml" mc:Ignorable="w14">
+  <w:abstractNum w:abstractNumId="1">
     <w:lvl w:ilvl="0">
       <w:start w:val="1"/>
       <w:numFmt w:val="bullet"/>
@@ -560,10 +386,7 @@
       </w:rPr>
     </w:lvl>
   </w:abstractNum>
-  <w:abstractNum w:abstractNumId="1" w15:restartNumberingAfterBreak="0">
-    <w:nsid w:val="7DD81801"/>
-    <w:multiLevelType w:val="multilevel"/>
-    <w:tmpl w:val="2E0E57E6"/>
+  <w:abstractNum w:abstractNumId="2">
     <w:lvl w:ilvl="0">
       <w:start w:val="1"/>
       <w:numFmt w:val="none"/>
@@ -574,7 +397,7 @@
         <w:tabs>
           <w:tab w:val="num" w:pos="0"/>
         </w:tabs>
-        <w:ind w:left="0" w:firstLine="0"/>
+        <w:ind w:left="0" w:hanging="0"/>
       </w:pPr>
     </w:lvl>
     <w:lvl w:ilvl="1">
@@ -587,7 +410,7 @@
         <w:tabs>
           <w:tab w:val="num" w:pos="0"/>
         </w:tabs>
-        <w:ind w:left="0" w:firstLine="0"/>
+        <w:ind w:left="0" w:hanging="0"/>
       </w:pPr>
     </w:lvl>
     <w:lvl w:ilvl="2">
@@ -600,7 +423,7 @@
         <w:tabs>
           <w:tab w:val="num" w:pos="0"/>
         </w:tabs>
-        <w:ind w:left="0" w:firstLine="0"/>
+        <w:ind w:left="0" w:hanging="0"/>
       </w:pPr>
     </w:lvl>
     <w:lvl w:ilvl="3">
@@ -613,7 +436,7 @@
         <w:tabs>
           <w:tab w:val="num" w:pos="0"/>
         </w:tabs>
-        <w:ind w:left="0" w:firstLine="0"/>
+        <w:ind w:left="0" w:hanging="0"/>
       </w:pPr>
     </w:lvl>
     <w:lvl w:ilvl="4">
@@ -626,7 +449,7 @@
         <w:tabs>
           <w:tab w:val="num" w:pos="0"/>
         </w:tabs>
-        <w:ind w:left="0" w:firstLine="0"/>
+        <w:ind w:left="0" w:hanging="0"/>
       </w:pPr>
     </w:lvl>
     <w:lvl w:ilvl="5">
@@ -639,7 +462,7 @@
         <w:tabs>
           <w:tab w:val="num" w:pos="0"/>
         </w:tabs>
-        <w:ind w:left="0" w:firstLine="0"/>
+        <w:ind w:left="0" w:hanging="0"/>
       </w:pPr>
     </w:lvl>
     <w:lvl w:ilvl="6">
@@ -652,7 +475,7 @@
         <w:tabs>
           <w:tab w:val="num" w:pos="0"/>
         </w:tabs>
-        <w:ind w:left="0" w:firstLine="0"/>
+        <w:ind w:left="0" w:hanging="0"/>
       </w:pPr>
     </w:lvl>
     <w:lvl w:ilvl="7">
@@ -665,7 +488,7 @@
         <w:tabs>
           <w:tab w:val="num" w:pos="0"/>
         </w:tabs>
-        <w:ind w:left="0" w:firstLine="0"/>
+        <w:ind w:left="0" w:hanging="0"/>
       </w:pPr>
     </w:lvl>
     <w:lvl w:ilvl="8">
@@ -678,25 +501,25 @@
         <w:tabs>
           <w:tab w:val="num" w:pos="0"/>
         </w:tabs>
-        <w:ind w:left="0" w:firstLine="0"/>
+        <w:ind w:left="0" w:hanging="0"/>
       </w:pPr>
     </w:lvl>
   </w:abstractNum>
-  <w:num w:numId="1" w16cid:durableId="621418846">
-    <w:abstractNumId w:val="0"/>
+  <w:num w:numId="1">
+    <w:abstractNumId w:val="1"/>
   </w:num>
-  <w:num w:numId="2" w16cid:durableId="2092702676">
-    <w:abstractNumId w:val="1"/>
+  <w:num w:numId="2">
+    <w:abstractNumId w:val="2"/>
   </w:num>
 </w:numbering>
 </file>
 
 <file path=word/styles.xml><?xml version="1.0" encoding="utf-8"?>
-<w:styles xmlns:mc="http://schemas.openxmlformats.org/markup-compatibility/2006" xmlns:r="http://schemas.openxmlformats.org/officeDocument/2006/relationships" xmlns:w="http://schemas.openxmlformats.org/wordprocessingml/2006/main" xmlns:w14="http://schemas.microsoft.com/office/word/2010/wordml" xmlns:w15="http://schemas.microsoft.com/office/word/2012/wordml" xmlns:w16cex="http://schemas.microsoft.com/office/word/2018/wordml/cex" xmlns:w16cid="http://schemas.microsoft.com/office/word/2016/wordml/cid" xmlns:w16="http://schemas.microsoft.com/office/word/2018/wordml" xmlns:w16sdtdh="http://schemas.microsoft.com/office/word/2020/wordml/sdtdatahash" xmlns:w16se="http://schemas.microsoft.com/office/word/2015/wordml/symex" mc:Ignorable="w14 w15 w16se w16cid w16 w16cex w16sdtdh">
+<w:styles xmlns:w="http://schemas.openxmlformats.org/wordprocessingml/2006/main" xmlns:w14="http://schemas.microsoft.com/office/word/2010/wordml" xmlns:mc="http://schemas.openxmlformats.org/markup-compatibility/2006" mc:Ignorable="w14">
   <w:docDefaults>
     <w:rPrDefault>
       <w:rPr>
-        <w:rFonts w:asciiTheme="minorHAnsi" w:eastAsiaTheme="minorHAnsi" w:hAnsiTheme="minorHAnsi" w:cstheme="minorBidi"/>
+        <w:rFonts w:ascii="Calibri" w:hAnsi="Calibri" w:eastAsia="Calibri" w:cs="" w:asciiTheme="minorHAnsi" w:cstheme="minorBidi" w:eastAsiaTheme="minorHAnsi" w:hAnsiTheme="minorHAnsi"/>
         <w:kern w:val="2"/>
         <w:sz w:val="22"/>
         <w:szCs w:val="22"/>
@@ -706,21 +529,21 @@
     </w:rPrDefault>
     <w:pPrDefault>
       <w:pPr>
-        <w:suppressAutoHyphens/>
+        <w:suppressAutoHyphens w:val="true"/>
       </w:pPr>
     </w:pPrDefault>
   </w:docDefaults>
   <w:latentStyles w:defLockedState="0" w:defUIPriority="99" w:defSemiHidden="0" w:defUnhideWhenUsed="0" w:defQFormat="0" w:count="376">
     <w:lsdException w:name="Normal" w:uiPriority="0" w:qFormat="1"/>
     <w:lsdException w:name="heading 1" w:uiPriority="9" w:qFormat="1"/>
-    <w:lsdException w:name="heading 2" w:semiHidden="1" w:uiPriority="9" w:unhideWhenUsed="1" w:qFormat="1"/>
-    <w:lsdException w:name="heading 3" w:semiHidden="1" w:uiPriority="9" w:unhideWhenUsed="1" w:qFormat="1"/>
-    <w:lsdException w:name="heading 4" w:semiHidden="1" w:uiPriority="9" w:unhideWhenUsed="1" w:qFormat="1"/>
-    <w:lsdException w:name="heading 5" w:semiHidden="1" w:uiPriority="9" w:unhideWhenUsed="1" w:qFormat="1"/>
-    <w:lsdException w:name="heading 6" w:semiHidden="1" w:uiPriority="9" w:unhideWhenUsed="1" w:qFormat="1"/>
-    <w:lsdException w:name="heading 7" w:semiHidden="1" w:uiPriority="9" w:unhideWhenUsed="1" w:qFormat="1"/>
-    <w:lsdException w:name="heading 8" w:semiHidden="1" w:uiPriority="9" w:unhideWhenUsed="1" w:qFormat="1"/>
-    <w:lsdException w:name="heading 9" w:semiHidden="1" w:uiPriority="9" w:unhideWhenUsed="1" w:qFormat="1"/>
+    <w:lsdException w:name="heading 2" w:uiPriority="9" w:semiHidden="1" w:unhideWhenUsed="1" w:qFormat="1"/>
+    <w:lsdException w:name="heading 3" w:uiPriority="9" w:semiHidden="1" w:unhideWhenUsed="1" w:qFormat="1"/>
+    <w:lsdException w:name="heading 4" w:uiPriority="9" w:semiHidden="1" w:unhideWhenUsed="1" w:qFormat="1"/>
+    <w:lsdException w:name="heading 5" w:uiPriority="9" w:semiHidden="1" w:unhideWhenUsed="1" w:qFormat="1"/>
+    <w:lsdException w:name="heading 6" w:uiPriority="9" w:semiHidden="1" w:unhideWhenUsed="1" w:qFormat="1"/>
+    <w:lsdException w:name="heading 7" w:uiPriority="9" w:semiHidden="1" w:unhideWhenUsed="1" w:qFormat="1"/>
+    <w:lsdException w:name="heading 8" w:uiPriority="9" w:semiHidden="1" w:unhideWhenUsed="1" w:qFormat="1"/>
+    <w:lsdException w:name="heading 9" w:uiPriority="9" w:semiHidden="1" w:unhideWhenUsed="1" w:qFormat="1"/>
     <w:lsdException w:name="index 1" w:semiHidden="1" w:unhideWhenUsed="1"/>
     <w:lsdException w:name="index 2" w:semiHidden="1" w:unhideWhenUsed="1"/>
     <w:lsdException w:name="index 3" w:semiHidden="1" w:unhideWhenUsed="1"/>
@@ -730,22 +553,22 @@
     <w:lsdException w:name="index 7" w:semiHidden="1" w:unhideWhenUsed="1"/>
     <w:lsdException w:name="index 8" w:semiHidden="1" w:unhideWhenUsed="1"/>
     <w:lsdException w:name="index 9" w:semiHidden="1" w:unhideWhenUsed="1"/>
-    <w:lsdException w:name="toc 1" w:semiHidden="1" w:uiPriority="39" w:unhideWhenUsed="1"/>
-    <w:lsdException w:name="toc 2" w:semiHidden="1" w:uiPriority="39" w:unhideWhenUsed="1"/>
-    <w:lsdException w:name="toc 3" w:semiHidden="1" w:uiPriority="39" w:unhideWhenUsed="1"/>
-    <w:lsdException w:name="toc 4" w:semiHidden="1" w:uiPriority="39" w:unhideWhenUsed="1"/>
-    <w:lsdException w:name="toc 5" w:semiHidden="1" w:uiPriority="39" w:unhideWhenUsed="1"/>
-    <w:lsdException w:name="toc 6" w:semiHidden="1" w:uiPriority="39" w:unhideWhenUsed="1"/>
-    <w:lsdException w:name="toc 7" w:semiHidden="1" w:uiPriority="39" w:unhideWhenUsed="1"/>
-    <w:lsdException w:name="toc 8" w:semiHidden="1" w:uiPriority="39" w:unhideWhenUsed="1"/>
-    <w:lsdException w:name="toc 9" w:semiHidden="1" w:uiPriority="39" w:unhideWhenUsed="1"/>
+    <w:lsdException w:name="toc 1" w:uiPriority="39" w:semiHidden="1" w:unhideWhenUsed="1"/>
+    <w:lsdException w:name="toc 2" w:uiPriority="39" w:semiHidden="1" w:unhideWhenUsed="1"/>
+    <w:lsdException w:name="toc 3" w:uiPriority="39" w:semiHidden="1" w:unhideWhenUsed="1"/>
+    <w:lsdException w:name="toc 4" w:uiPriority="39" w:semiHidden="1" w:unhideWhenUsed="1"/>
+    <w:lsdException w:name="toc 5" w:uiPriority="39" w:semiHidden="1" w:unhideWhenUsed="1"/>
+    <w:lsdException w:name="toc 6" w:uiPriority="39" w:semiHidden="1" w:unhideWhenUsed="1"/>
+    <w:lsdException w:name="toc 7" w:uiPriority="39" w:semiHidden="1" w:unhideWhenUsed="1"/>
+    <w:lsdException w:name="toc 8" w:uiPriority="39" w:semiHidden="1" w:unhideWhenUsed="1"/>
+    <w:lsdException w:name="toc 9" w:uiPriority="39" w:semiHidden="1" w:unhideWhenUsed="1"/>
     <w:lsdException w:name="Normal Indent" w:semiHidden="1" w:unhideWhenUsed="1"/>
     <w:lsdException w:name="footnote text" w:semiHidden="1" w:unhideWhenUsed="1"/>
     <w:lsdException w:name="annotation text" w:semiHidden="1" w:unhideWhenUsed="1"/>
     <w:lsdException w:name="header" w:semiHidden="1" w:unhideWhenUsed="1"/>
     <w:lsdException w:name="footer" w:semiHidden="1" w:unhideWhenUsed="1"/>
     <w:lsdException w:name="index heading" w:semiHidden="1" w:unhideWhenUsed="1"/>
-    <w:lsdException w:name="caption" w:semiHidden="1" w:uiPriority="35" w:unhideWhenUsed="1" w:qFormat="1"/>
+    <w:lsdException w:name="caption" w:uiPriority="35" w:semiHidden="1" w:unhideWhenUsed="1" w:qFormat="1"/>
     <w:lsdException w:name="table of figures" w:semiHidden="1" w:unhideWhenUsed="1"/>
     <w:lsdException w:name="envelope address" w:semiHidden="1" w:unhideWhenUsed="1"/>
     <w:lsdException w:name="envelope return" w:semiHidden="1" w:unhideWhenUsed="1"/>
@@ -776,7 +599,7 @@
     <w:lsdException w:name="Title" w:uiPriority="10" w:qFormat="1"/>
     <w:lsdException w:name="Closing" w:semiHidden="1" w:unhideWhenUsed="1"/>
     <w:lsdException w:name="Signature" w:semiHidden="1" w:unhideWhenUsed="1"/>
-    <w:lsdException w:name="Default Paragraph Font" w:semiHidden="1" w:uiPriority="1" w:unhideWhenUsed="1"/>
+    <w:lsdException w:name="Default Paragraph Font" w:uiPriority="1" w:semiHidden="1" w:unhideWhenUsed="1"/>
     <w:lsdException w:name="Body Text" w:semiHidden="1" w:unhideWhenUsed="1"/>
     <w:lsdException w:name="Body Text Indent" w:semiHidden="1" w:unhideWhenUsed="1"/>
     <w:lsdException w:name="List Continue" w:semiHidden="1" w:unhideWhenUsed="1"/>
@@ -976,8 +799,8 @@
     <w:lsdException w:name="Subtle Reference" w:uiPriority="31" w:qFormat="1"/>
     <w:lsdException w:name="Intense Reference" w:uiPriority="32" w:qFormat="1"/>
     <w:lsdException w:name="Book Title" w:uiPriority="33" w:qFormat="1"/>
-    <w:lsdException w:name="Bibliography" w:semiHidden="1" w:uiPriority="37" w:unhideWhenUsed="1"/>
-    <w:lsdException w:name="TOC Heading" w:semiHidden="1" w:uiPriority="39" w:unhideWhenUsed="1" w:qFormat="1"/>
+    <w:lsdException w:name="Bibliography" w:uiPriority="37" w:semiHidden="1" w:unhideWhenUsed="1"/>
+    <w:lsdException w:name="TOC Heading" w:uiPriority="39" w:semiHidden="1" w:unhideWhenUsed="1" w:qFormat="1"/>
     <w:lsdException w:name="Plain Table 1" w:uiPriority="41"/>
     <w:lsdException w:name="Plain Table 2" w:uiPriority="42"/>
     <w:lsdException w:name="Plain Table 3" w:uiPriority="43"/>
@@ -1088,71 +911,66 @@
     <w:lsdException w:name="Unresolved Mention" w:semiHidden="1" w:unhideWhenUsed="1"/>
     <w:lsdException w:name="Smart Link" w:semiHidden="1" w:unhideWhenUsed="1"/>
   </w:latentStyles>
-  <w:style w:type="paragraph" w:default="1" w:styleId="Normal">
+  <w:style w:type="paragraph" w:styleId="Normal" w:default="1">
     <w:name w:val="Normal"/>
     <w:qFormat/>
     <w:pPr>
-      <w:spacing w:after="160" w:line="259" w:lineRule="auto"/>
+      <w:widowControl/>
+      <w:bidi w:val="0"/>
+      <w:spacing w:lineRule="auto" w:line="259" w:before="0" w:after="160"/>
+      <w:jc w:val="left"/>
     </w:pPr>
+    <w:rPr>
+      <w:rFonts w:ascii="Calibri" w:hAnsi="Calibri" w:eastAsia="Calibri" w:cs="" w:asciiTheme="minorHAnsi" w:cstheme="minorBidi" w:eastAsiaTheme="minorHAnsi" w:hAnsiTheme="minorHAnsi"/>
+      <w:color w:val="auto"/>
+      <w:kern w:val="2"/>
+      <w:sz w:val="22"/>
+      <w:szCs w:val="22"/>
+      <w:lang w:val="it-IT" w:eastAsia="en-US" w:bidi="ar-SA"/>
+      <w14:ligatures w14:val="standardContextual"/>
+    </w:rPr>
   </w:style>
-  <w:style w:type="character" w:default="1" w:styleId="DefaultParagraphFont">
+  <w:style w:type="character" w:styleId="DefaultParagraphFont" w:default="1">
     <w:name w:val="Default Paragraph Font"/>
     <w:uiPriority w:val="1"/>
     <w:semiHidden/>
     <w:unhideWhenUsed/>
+    <w:qFormat/>
+    <w:rPr/>
   </w:style>
-  <w:style w:type="table" w:default="1" w:styleId="TableNormal">
-    <w:name w:val="Normal Table"/>
-    <w:uiPriority w:val="99"/>
-    <w:semiHidden/>
-    <w:unhideWhenUsed/>
-    <w:tblPr>
-      <w:tblInd w:w="0" w:type="dxa"/>
-      <w:tblCellMar>
-        <w:top w:w="0" w:type="dxa"/>
-        <w:left w:w="108" w:type="dxa"/>
-        <w:bottom w:w="0" w:type="dxa"/>
-        <w:right w:w="108" w:type="dxa"/>
-      </w:tblCellMar>
-    </w:tblPr>
-  </w:style>
-  <w:style w:type="numbering" w:default="1" w:styleId="NoList">
-    <w:name w:val="No List"/>
-    <w:uiPriority w:val="99"/>
-    <w:semiHidden/>
-    <w:unhideWhenUsed/>
-  </w:style>
-  <w:style w:type="paragraph" w:customStyle="1" w:styleId="Heading">
+  <w:style w:type="paragraph" w:styleId="Heading">
     <w:name w:val="Heading"/>
     <w:basedOn w:val="Normal"/>
-    <w:next w:val="BodyText"/>
+    <w:next w:val="TextBody"/>
     <w:qFormat/>
     <w:pPr>
-      <w:keepNext/>
+      <w:keepNext w:val="true"/>
       <w:spacing w:before="240" w:after="120"/>
     </w:pPr>
     <w:rPr>
-      <w:rFonts w:ascii="Liberation Sans" w:eastAsia="Noto Sans CJK SC" w:hAnsi="Liberation Sans" w:cs="Lohit Devanagari"/>
+      <w:rFonts w:ascii="Liberation Sans" w:hAnsi="Liberation Sans" w:eastAsia="Noto Sans CJK SC" w:cs="Lohit Devanagari"/>
       <w:sz w:val="28"/>
       <w:szCs w:val="28"/>
     </w:rPr>
   </w:style>
-  <w:style w:type="paragraph" w:styleId="BodyText">
+  <w:style w:type="paragraph" w:styleId="TextBody">
     <w:name w:val="Body Text"/>
     <w:basedOn w:val="Normal"/>
     <w:pPr>
-      <w:spacing w:after="140" w:line="276" w:lineRule="auto"/>
+      <w:spacing w:lineRule="auto" w:line="276" w:before="0" w:after="140"/>
     </w:pPr>
+    <w:rPr/>
   </w:style>
   <w:style w:type="paragraph" w:styleId="List">
     <w:name w:val="List"/>
-    <w:basedOn w:val="BodyText"/>
+    <w:basedOn w:val="TextBody"/>
+    <w:pPr/>
     <w:rPr>
       <w:rFonts w:cs="Lohit Devanagari"/>
     </w:rPr>
   </w:style>
   <w:style w:type="paragraph" w:styleId="Caption">
-    <w:name w:val="caption"/>
+    <w:name w:val="Caption"/>
     <w:basedOn w:val="Normal"/>
     <w:qFormat/>
     <w:pPr>
@@ -1167,7 +985,7 @@
       <w:szCs w:val="24"/>
     </w:rPr>
   </w:style>
-  <w:style w:type="paragraph" w:customStyle="1" w:styleId="Index">
+  <w:style w:type="paragraph" w:styleId="Index">
     <w:name w:val="Index"/>
     <w:basedOn w:val="Normal"/>
     <w:qFormat/>
@@ -1185,9 +1003,32 @@
     <w:qFormat/>
     <w:rsid w:val="00654511"/>
     <w:pPr>
-      <w:ind w:left="720"/>
+      <w:spacing w:before="0" w:after="160"/>
+      <w:ind w:left="720" w:hanging="0"/>
       <w:contextualSpacing/>
     </w:pPr>
+    <w:rPr/>
+  </w:style>
+  <w:style w:type="numbering" w:styleId="NoList" w:default="1">
+    <w:name w:val="No List"/>
+    <w:uiPriority w:val="99"/>
+    <w:semiHidden/>
+    <w:unhideWhenUsed/>
+    <w:qFormat/>
+  </w:style>
+  <w:style w:type="table" w:default="1" w:styleId="Tabellanormale">
+    <w:name w:val="Normal Table"/>
+    <w:uiPriority w:val="99"/>
+    <w:semiHidden/>
+    <w:unhideWhenUsed/>
+    <w:tblPr>
+      <w:tblCellMar>
+        <w:top w:w="0" w:type="dxa"/>
+        <w:left w:w="108" w:type="dxa"/>
+        <w:bottom w:w="0" w:type="dxa"/>
+        <w:right w:w="108" w:type="dxa"/>
+      </w:tblCellMar>
+    </w:tblPr>
   </w:style>
 </w:styles>
 </file>

</xml_diff>

<commit_message>
query da 8 a 11 + varie
</commit_message>
<xml_diff>
--- a/Collectors_Relazionale.docx
+++ b/Collectors_Relazionale.docx
@@ -16,10 +16,7 @@
       </w:r>
       <w:proofErr w:type="gramEnd"/>
       <w:r>
-        <w:t>ID, nickname, email, nome, cognome</w:t>
-      </w:r>
-      <w:r>
-        <w:t>)</w:t>
+        <w:t>ID, nickname, email, nome, cognome)</w:t>
       </w:r>
     </w:p>
     <w:p>
@@ -141,10 +138,7 @@
       </w:r>
       <w:proofErr w:type="spellStart"/>
       <w:r>
-        <w:t>cognome,</w:t>
-      </w:r>
-      <w:r>
-        <w:t>gruppo</w:t>
+        <w:t>cognome,gruppo</w:t>
       </w:r>
       <w:proofErr w:type="spellEnd"/>
       <w:r>
@@ -265,53 +259,11 @@
       </w:pPr>
       <w:proofErr w:type="gramStart"/>
       <w:r>
-        <w:rPr>
-          <w:color w:val="FF0000"/>
-        </w:rPr>
-        <w:t>quantizza(</w:t>
-      </w:r>
-      <w:proofErr w:type="spellStart"/>
+        <w:t>Genere(</w:t>
+      </w:r>
       <w:proofErr w:type="gramEnd"/>
       <w:r>
-        <w:rPr>
-          <w:color w:val="FF0000"/>
-        </w:rPr>
-        <w:t>quantita</w:t>
-      </w:r>
-      <w:proofErr w:type="spellEnd"/>
-      <w:r>
-        <w:rPr>
-          <w:color w:val="FF0000"/>
-        </w:rPr>
-        <w:t xml:space="preserve">, </w:t>
-      </w:r>
-      <w:proofErr w:type="spellStart"/>
-      <w:r>
-        <w:rPr>
-          <w:color w:val="FF0000"/>
-        </w:rPr>
-        <w:t>ID_disco</w:t>
-      </w:r>
-      <w:proofErr w:type="spellEnd"/>
-      <w:r>
-        <w:rPr>
-          <w:color w:val="FF0000"/>
-        </w:rPr>
-        <w:t xml:space="preserve">, </w:t>
-      </w:r>
-      <w:proofErr w:type="spellStart"/>
-      <w:r>
-        <w:rPr>
-          <w:color w:val="FF0000"/>
-        </w:rPr>
-        <w:t>ID_copia</w:t>
-      </w:r>
-      <w:proofErr w:type="spellEnd"/>
-      <w:r>
-        <w:rPr>
-          <w:color w:val="FF0000"/>
-        </w:rPr>
-        <w:t>)</w:t>
+        <w:t>ID, nome)</w:t>
       </w:r>
     </w:p>
     <w:p>
@@ -324,11 +276,19 @@
       </w:pPr>
       <w:proofErr w:type="gramStart"/>
       <w:r>
-        <w:t>Genere(</w:t>
+        <w:t>Brano(</w:t>
       </w:r>
       <w:proofErr w:type="gramEnd"/>
       <w:r>
-        <w:t>ID, nome)</w:t>
+        <w:t xml:space="preserve">ID, ISRC, durata, titolo, </w:t>
+      </w:r>
+      <w:proofErr w:type="spellStart"/>
+      <w:r>
+        <w:t>ID_genere,ID_disco</w:t>
+      </w:r>
+      <w:proofErr w:type="spellEnd"/>
+      <w:r>
+        <w:t>)</w:t>
       </w:r>
     </w:p>
     <w:p>
@@ -341,22 +301,24 @@
       </w:pPr>
       <w:proofErr w:type="gramStart"/>
       <w:r>
-        <w:t>Brano(</w:t>
-      </w:r>
+        <w:t>appartiene(</w:t>
+      </w:r>
+      <w:proofErr w:type="spellStart"/>
       <w:proofErr w:type="gramEnd"/>
       <w:r>
-        <w:t>ID, ISRC, durata, tit</w:t>
-      </w:r>
-      <w:r>
-        <w:t xml:space="preserve">olo, </w:t>
-      </w:r>
-      <w:proofErr w:type="spellStart"/>
-      <w:r>
-        <w:t>ID_genere,ID_disco</w:t>
-      </w:r>
-      <w:proofErr w:type="spellEnd"/>
-      <w:r>
-        <w:t>)</w:t>
+        <w:t>ID_artista</w:t>
+      </w:r>
+      <w:proofErr w:type="spellEnd"/>
+      <w:r>
+        <w:t xml:space="preserve">, </w:t>
+      </w:r>
+      <w:proofErr w:type="spellStart"/>
+      <w:r>
+        <w:t>ID_brano</w:t>
+      </w:r>
+      <w:proofErr w:type="spellEnd"/>
+      <w:r>
+        <w:t>, esegue/compone)</w:t>
       </w:r>
     </w:p>
     <w:p>
@@ -369,24 +331,19 @@
       </w:pPr>
       <w:proofErr w:type="gramStart"/>
       <w:r>
-        <w:t>appartiene(</w:t>
-      </w:r>
-      <w:proofErr w:type="spellStart"/>
+        <w:t>Etichetta(</w:t>
+      </w:r>
       <w:proofErr w:type="gramEnd"/>
       <w:r>
-        <w:t>ID_artista</w:t>
-      </w:r>
-      <w:proofErr w:type="spellEnd"/>
-      <w:r>
-        <w:t xml:space="preserve">, </w:t>
-      </w:r>
-      <w:proofErr w:type="spellStart"/>
-      <w:r>
-        <w:t>ID_brano</w:t>
-      </w:r>
-      <w:proofErr w:type="spellEnd"/>
-      <w:r>
-        <w:t>, esegue/compone)</w:t>
+        <w:t xml:space="preserve">ID, </w:t>
+      </w:r>
+      <w:proofErr w:type="spellStart"/>
+      <w:r>
+        <w:t>p_iva</w:t>
+      </w:r>
+      <w:proofErr w:type="spellEnd"/>
+      <w:r>
+        <w:t>, nome)</w:t>
       </w:r>
     </w:p>
     <w:p>
@@ -399,52 +356,24 @@
       </w:pPr>
       <w:proofErr w:type="gramStart"/>
       <w:r>
-        <w:t>Etichetta(</w:t>
+        <w:t>Immagine(</w:t>
       </w:r>
       <w:proofErr w:type="gramEnd"/>
       <w:r>
-        <w:t xml:space="preserve">ID, </w:t>
-      </w:r>
-      <w:proofErr w:type="spellStart"/>
-      <w:r>
-        <w:t>p_iva</w:t>
-      </w:r>
-      <w:proofErr w:type="spellEnd"/>
-      <w:r>
-        <w:t>, nome)</w:t>
+        <w:t xml:space="preserve">ID, sorgente, nome, dimensione, formato, collocazione, </w:t>
+      </w:r>
+      <w:proofErr w:type="spellStart"/>
+      <w:r>
+        <w:t>ID_disco</w:t>
+      </w:r>
+      <w:proofErr w:type="spellEnd"/>
+      <w:r>
+        <w:t>)</w:t>
       </w:r>
     </w:p>
     <w:p>
       <w:pPr>
         <w:pStyle w:val="Paragrafoelenco"/>
-        <w:numPr>
-          <w:ilvl w:val="0"/>
-          <w:numId w:val="1"/>
-        </w:numPr>
-      </w:pPr>
-      <w:proofErr w:type="gramStart"/>
-      <w:r>
-        <w:t>Immagine(</w:t>
-      </w:r>
-      <w:proofErr w:type="gramEnd"/>
-      <w:r>
-        <w:t xml:space="preserve">ID, sorgente, nome, dimensione, formato, collocazione, </w:t>
-      </w:r>
-      <w:proofErr w:type="spellStart"/>
-      <w:r>
-        <w:t>ID_disco</w:t>
-      </w:r>
-      <w:proofErr w:type="spellEnd"/>
-      <w:r>
-        <w:t>)</w:t>
-      </w:r>
-    </w:p>
-    <w:p>
-      <w:pPr>
-        <w:pStyle w:val="Paragrafoelenco"/>
-        <w:rPr>
-          <w:u w:val="single"/>
-        </w:rPr>
       </w:pPr>
     </w:p>
     <w:sectPr>

</xml_diff>

<commit_message>
report + query insieme
</commit_message>
<xml_diff>
--- a/Collectors_Relazionale.docx
+++ b/Collectors_Relazionale.docx
@@ -359,6 +359,11 @@
       <w:r>
         <w:t>)</w:t>
       </w:r>
+    </w:p>
+    <w:p>
+      <w:pPr>
+        <w:pStyle w:val="Paragrafoelenco"/>
+      </w:pPr>
     </w:p>
     <w:p>
       <w:pPr>

</xml_diff>